<commit_message>
Finalización del plan de pruebas
</commit_message>
<xml_diff>
--- a/Docs/Test Plans/US398775-AñadirUbicacionComoPuntoPartida/US398775-AñadirUbicacionComoPuntoPartida-TestPlan.docx
+++ b/Docs/Test Plans/US398775-AñadirUbicacionComoPuntoPartida/US398775-AñadirUbicacionComoPuntoPartida-TestPlan.docx
@@ -161,17 +161,8 @@
           <w:sz w:val="24"/>
           <w:szCs w:val="24"/>
         </w:rPr>
-        <w:t xml:space="preserve">esaria la utilización de </w:t>
-      </w:r>
-      <w:proofErr w:type="spellStart"/>
-      <w:r>
-        <w:rPr>
-          <w:sz w:val="24"/>
-          <w:szCs w:val="24"/>
-        </w:rPr>
-        <w:t>JUnit</w:t>
-      </w:r>
-      <w:proofErr w:type="spellEnd"/>
+        <w:t>esaria la utilización de JUnit</w:t>
+      </w:r>
       <w:r>
         <w:rPr>
           <w:sz w:val="24"/>
@@ -240,62 +231,21 @@
           <w:sz w:val="24"/>
           <w:szCs w:val="24"/>
         </w:rPr>
-        <w:t xml:space="preserve">interfaz de usuario, así como también el uso de otros elementos de la aplicación, como lo es el </w:t>
-      </w:r>
-      <w:proofErr w:type="spellStart"/>
+        <w:t>interfaz de usuario, así como también el uso de otros elementos de la aplicación, como lo es el Presenter o el Model.</w:t>
+      </w:r>
       <w:r>
         <w:rPr>
           <w:sz w:val="24"/>
           <w:szCs w:val="24"/>
         </w:rPr>
-        <w:t>Presenter</w:t>
-      </w:r>
-      <w:proofErr w:type="spellEnd"/>
+        <w:t xml:space="preserve"> Todo ello mediante </w:t>
+      </w:r>
       <w:r>
         <w:rPr>
           <w:sz w:val="24"/>
           <w:szCs w:val="24"/>
         </w:rPr>
-        <w:t xml:space="preserve"> o el </w:t>
-      </w:r>
-      <w:proofErr w:type="spellStart"/>
-      <w:r>
-        <w:rPr>
-          <w:sz w:val="24"/>
-          <w:szCs w:val="24"/>
-        </w:rPr>
-        <w:t>Model</w:t>
-      </w:r>
-      <w:proofErr w:type="spellEnd"/>
-      <w:r>
-        <w:rPr>
-          <w:sz w:val="24"/>
-          <w:szCs w:val="24"/>
-        </w:rPr>
-        <w:t>.</w:t>
-      </w:r>
-      <w:r>
-        <w:rPr>
-          <w:sz w:val="24"/>
-          <w:szCs w:val="24"/>
-        </w:rPr>
-        <w:t xml:space="preserve"> Todo ello mediante </w:t>
-      </w:r>
-      <w:proofErr w:type="spellStart"/>
-      <w:r>
-        <w:rPr>
-          <w:sz w:val="24"/>
-          <w:szCs w:val="24"/>
-        </w:rPr>
-        <w:t>Expresso</w:t>
-      </w:r>
-      <w:proofErr w:type="spellEnd"/>
-      <w:r>
-        <w:rPr>
-          <w:sz w:val="24"/>
-          <w:szCs w:val="24"/>
-        </w:rPr>
-        <w:t>.</w:t>
+        <w:t>Expresso.</w:t>
       </w:r>
     </w:p>
     <w:p>
@@ -340,86 +290,20 @@
           <w:sz w:val="24"/>
           <w:szCs w:val="24"/>
         </w:rPr>
-        <w:t xml:space="preserve">documento se han definido en el Sprint </w:t>
-      </w:r>
-      <w:proofErr w:type="spellStart"/>
+        <w:t>documento se han definido en el Sprint Planning Meeting I y se ejecutarán de forma manual por el Product Owner</w:t>
+      </w:r>
       <w:r>
         <w:rPr>
           <w:sz w:val="24"/>
           <w:szCs w:val="24"/>
         </w:rPr>
-        <w:t>Planning</w:t>
-      </w:r>
-      <w:proofErr w:type="spellEnd"/>
+        <w:t xml:space="preserve"> el día del Product Review</w:t>
+      </w:r>
       <w:r>
         <w:rPr>
           <w:sz w:val="24"/>
           <w:szCs w:val="24"/>
         </w:rPr>
-        <w:t xml:space="preserve"> Meeting I y se ejecutarán de forma manual por el </w:t>
-      </w:r>
-      <w:proofErr w:type="spellStart"/>
-      <w:r>
-        <w:rPr>
-          <w:sz w:val="24"/>
-          <w:szCs w:val="24"/>
-        </w:rPr>
-        <w:t>Product</w:t>
-      </w:r>
-      <w:proofErr w:type="spellEnd"/>
-      <w:r>
-        <w:rPr>
-          <w:sz w:val="24"/>
-          <w:szCs w:val="24"/>
-        </w:rPr>
-        <w:t xml:space="preserve"> </w:t>
-      </w:r>
-      <w:proofErr w:type="spellStart"/>
-      <w:r>
-        <w:rPr>
-          <w:sz w:val="24"/>
-          <w:szCs w:val="24"/>
-        </w:rPr>
-        <w:t>Owner</w:t>
-      </w:r>
-      <w:proofErr w:type="spellEnd"/>
-      <w:r>
-        <w:rPr>
-          <w:sz w:val="24"/>
-          <w:szCs w:val="24"/>
-        </w:rPr>
-        <w:t xml:space="preserve"> el día del </w:t>
-      </w:r>
-      <w:proofErr w:type="spellStart"/>
-      <w:r>
-        <w:rPr>
-          <w:sz w:val="24"/>
-          <w:szCs w:val="24"/>
-        </w:rPr>
-        <w:t>Product</w:t>
-      </w:r>
-      <w:proofErr w:type="spellEnd"/>
-      <w:r>
-        <w:rPr>
-          <w:sz w:val="24"/>
-          <w:szCs w:val="24"/>
-        </w:rPr>
-        <w:t xml:space="preserve"> </w:t>
-      </w:r>
-      <w:proofErr w:type="spellStart"/>
-      <w:r>
-        <w:rPr>
-          <w:sz w:val="24"/>
-          <w:szCs w:val="24"/>
-        </w:rPr>
-        <w:t>Review</w:t>
-      </w:r>
-      <w:proofErr w:type="spellEnd"/>
-      <w:r>
-        <w:rPr>
-          <w:sz w:val="24"/>
-          <w:szCs w:val="24"/>
-        </w:rPr>
         <w:t xml:space="preserve"> para corroborar el correcto desarrollo de la funcionalidad implementada.</w:t>
       </w:r>
     </w:p>
@@ -439,26 +323,6 @@
         </w:rPr>
         <w:t>A continuación, se muestra una especificación detallada de los casos de prueba a aplicar en cada nivel mencionado anteriormente.</w:t>
       </w:r>
-    </w:p>
-    <w:p>
-      <w:pPr>
-        <w:spacing w:line="360" w:lineRule="auto"/>
-        <w:jc w:val="both"/>
-        <w:rPr>
-          <w:rFonts w:ascii="Calibri" w:hAnsi="Calibri"/>
-          <w:sz w:val="24"/>
-        </w:rPr>
-      </w:pPr>
-    </w:p>
-    <w:p>
-      <w:pPr>
-        <w:spacing w:line="360" w:lineRule="auto"/>
-        <w:jc w:val="both"/>
-        <w:rPr>
-          <w:rFonts w:ascii="Calibri" w:hAnsi="Calibri"/>
-          <w:sz w:val="24"/>
-        </w:rPr>
-      </w:pPr>
     </w:p>
     <w:p>
       <w:pPr>
@@ -501,20 +365,6 @@
     </w:p>
     <w:p>
       <w:pPr>
-        <w:autoSpaceDE w:val="0"/>
-        <w:autoSpaceDN w:val="0"/>
-        <w:adjustRightInd w:val="0"/>
-        <w:spacing w:line="360" w:lineRule="auto"/>
-        <w:rPr>
-          <w:rFonts w:ascii="Calibri" w:hAnsi="Calibri" w:cs="Calibri"/>
-          <w:b/>
-          <w:bCs/>
-          <w:sz w:val="24"/>
-        </w:rPr>
-      </w:pPr>
-    </w:p>
-    <w:p>
-      <w:pPr>
         <w:spacing w:line="360" w:lineRule="auto"/>
         <w:jc w:val="both"/>
         <w:rPr>
@@ -563,45 +413,6 @@
     </w:p>
     <w:p>
       <w:pPr>
-        <w:autoSpaceDE w:val="0"/>
-        <w:autoSpaceDN w:val="0"/>
-        <w:adjustRightInd w:val="0"/>
-        <w:spacing w:line="360" w:lineRule="auto"/>
-        <w:rPr>
-          <w:rFonts w:ascii="Calibri" w:hAnsi="Calibri" w:cs="Calibri"/>
-          <w:color w:val="000000"/>
-          <w:sz w:val="24"/>
-        </w:rPr>
-      </w:pPr>
-    </w:p>
-    <w:p>
-      <w:pPr>
-        <w:autoSpaceDE w:val="0"/>
-        <w:autoSpaceDN w:val="0"/>
-        <w:adjustRightInd w:val="0"/>
-        <w:spacing w:line="360" w:lineRule="auto"/>
-        <w:rPr>
-          <w:rFonts w:ascii="Calibri" w:hAnsi="Calibri" w:cs="Calibri"/>
-          <w:color w:val="000000"/>
-          <w:sz w:val="24"/>
-        </w:rPr>
-      </w:pPr>
-    </w:p>
-    <w:p>
-      <w:pPr>
-        <w:autoSpaceDE w:val="0"/>
-        <w:autoSpaceDN w:val="0"/>
-        <w:adjustRightInd w:val="0"/>
-        <w:spacing w:line="360" w:lineRule="auto"/>
-        <w:rPr>
-          <w:rFonts w:ascii="Calibri" w:hAnsi="Calibri" w:cs="Calibri"/>
-          <w:color w:val="000000"/>
-          <w:sz w:val="24"/>
-        </w:rPr>
-      </w:pPr>
-    </w:p>
-    <w:p>
-      <w:pPr>
         <w:shd w:val="clear" w:color="auto" w:fill="FFFFFF"/>
         <w:spacing w:line="360" w:lineRule="auto"/>
         <w:jc w:val="both"/>
@@ -670,6 +481,16 @@
         </w:rPr>
         <w:t>Éxito con filtro de distancia activado ascendente</w:t>
       </w:r>
+      <w:r>
+        <w:rPr>
+          <w:rFonts w:asciiTheme="minorHAnsi" w:eastAsia="Times New Roman" w:hAnsiTheme="minorHAnsi" w:cstheme="minorHAnsi"/>
+          <w:bCs/>
+          <w:color w:val="393939"/>
+          <w:sz w:val="24"/>
+          <w:lang w:eastAsia="es-ES"/>
+        </w:rPr>
+        <w:t>.</w:t>
+      </w:r>
     </w:p>
     <w:p>
       <w:pPr>
@@ -756,6 +577,7 @@
           <w:sz w:val="24"/>
           <w:lang w:eastAsia="es-ES"/>
         </w:rPr>
+        <w:lastRenderedPageBreak/>
         <w:t>4. El usuario selecciona la opción "Establecer".</w:t>
       </w:r>
     </w:p>
@@ -846,19 +668,6 @@
         </w:rPr>
         <w:t>8. Se verifica que el sistema refresca la lista de gasolineras.</w:t>
       </w:r>
-    </w:p>
-    <w:p>
-      <w:pPr>
-        <w:shd w:val="clear" w:color="auto" w:fill="FFFFFF"/>
-        <w:spacing w:line="360" w:lineRule="auto"/>
-        <w:jc w:val="both"/>
-        <w:rPr>
-          <w:rFonts w:asciiTheme="minorHAnsi" w:eastAsia="Times New Roman" w:hAnsiTheme="minorHAnsi" w:cstheme="minorHAnsi"/>
-          <w:color w:val="393939"/>
-          <w:sz w:val="24"/>
-          <w:lang w:eastAsia="es-ES"/>
-        </w:rPr>
-      </w:pPr>
     </w:p>
     <w:p>
       <w:pPr>
@@ -928,6 +737,16 @@
         </w:rPr>
         <w:t>Éxito con filtro de distancia activado descendente</w:t>
       </w:r>
+      <w:r>
+        <w:rPr>
+          <w:rFonts w:asciiTheme="minorHAnsi" w:eastAsia="Times New Roman" w:hAnsiTheme="minorHAnsi" w:cstheme="minorHAnsi"/>
+          <w:bCs/>
+          <w:color w:val="393939"/>
+          <w:sz w:val="24"/>
+          <w:lang w:eastAsia="es-ES"/>
+        </w:rPr>
+        <w:t>.</w:t>
+      </w:r>
     </w:p>
     <w:p>
       <w:pPr>
@@ -1104,45 +923,6 @@
         </w:rPr>
         <w:t>8.  Se verifica que el sistema refresca la lista de gasolineras.</w:t>
       </w:r>
-    </w:p>
-    <w:p>
-      <w:pPr>
-        <w:shd w:val="clear" w:color="auto" w:fill="FFFFFF"/>
-        <w:spacing w:line="360" w:lineRule="auto"/>
-        <w:jc w:val="both"/>
-        <w:rPr>
-          <w:rFonts w:asciiTheme="minorHAnsi" w:eastAsia="Times New Roman" w:hAnsiTheme="minorHAnsi" w:cstheme="minorHAnsi"/>
-          <w:color w:val="393939"/>
-          <w:sz w:val="24"/>
-          <w:lang w:eastAsia="es-ES"/>
-        </w:rPr>
-      </w:pPr>
-    </w:p>
-    <w:p>
-      <w:pPr>
-        <w:shd w:val="clear" w:color="auto" w:fill="FFFFFF"/>
-        <w:spacing w:line="360" w:lineRule="auto"/>
-        <w:jc w:val="both"/>
-        <w:rPr>
-          <w:rFonts w:asciiTheme="minorHAnsi" w:eastAsia="Times New Roman" w:hAnsiTheme="minorHAnsi" w:cstheme="minorHAnsi"/>
-          <w:color w:val="393939"/>
-          <w:sz w:val="24"/>
-          <w:lang w:eastAsia="es-ES"/>
-        </w:rPr>
-      </w:pPr>
-    </w:p>
-    <w:p>
-      <w:pPr>
-        <w:shd w:val="clear" w:color="auto" w:fill="FFFFFF"/>
-        <w:spacing w:line="360" w:lineRule="auto"/>
-        <w:jc w:val="both"/>
-        <w:rPr>
-          <w:rFonts w:asciiTheme="minorHAnsi" w:eastAsia="Times New Roman" w:hAnsiTheme="minorHAnsi" w:cstheme="minorHAnsi"/>
-          <w:color w:val="393939"/>
-          <w:sz w:val="24"/>
-          <w:lang w:eastAsia="es-ES"/>
-        </w:rPr>
-      </w:pPr>
     </w:p>
     <w:p>
       <w:pPr>
@@ -1178,6 +958,229 @@
           <w:sz w:val="24"/>
           <w:lang w:eastAsia="es-ES"/>
         </w:rPr>
+        <w:t>AÑADIRPTOPARTIDA.</w:t>
+      </w:r>
+      <w:r>
+        <w:rPr>
+          <w:rFonts w:asciiTheme="minorHAnsi" w:eastAsia="Times New Roman" w:hAnsiTheme="minorHAnsi" w:cstheme="minorHAnsi"/>
+          <w:b/>
+          <w:bCs/>
+          <w:color w:val="393939"/>
+          <w:sz w:val="24"/>
+          <w:lang w:eastAsia="es-ES"/>
+        </w:rPr>
+        <w:t>C</w:t>
+      </w:r>
+      <w:r>
+        <w:rPr>
+          <w:rFonts w:asciiTheme="minorHAnsi" w:eastAsia="Times New Roman" w:hAnsiTheme="minorHAnsi" w:cstheme="minorHAnsi"/>
+          <w:b/>
+          <w:bCs/>
+          <w:color w:val="393939"/>
+          <w:sz w:val="24"/>
+          <w:lang w:eastAsia="es-ES"/>
+        </w:rPr>
+        <w:t xml:space="preserve">: </w:t>
+      </w:r>
+      <w:r>
+        <w:rPr>
+          <w:rFonts w:asciiTheme="minorHAnsi" w:eastAsia="Times New Roman" w:hAnsiTheme="minorHAnsi" w:cstheme="minorHAnsi"/>
+          <w:bCs/>
+          <w:color w:val="393939"/>
+          <w:sz w:val="24"/>
+          <w:lang w:eastAsia="es-ES"/>
+        </w:rPr>
+        <w:t>Éxito con filtro de distancia desactivado</w:t>
+      </w:r>
+    </w:p>
+    <w:p>
+      <w:pPr>
+        <w:shd w:val="clear" w:color="auto" w:fill="FFFFFF"/>
+        <w:spacing w:line="360" w:lineRule="auto"/>
+        <w:jc w:val="both"/>
+        <w:rPr>
+          <w:rFonts w:asciiTheme="minorHAnsi" w:eastAsia="Times New Roman" w:hAnsiTheme="minorHAnsi" w:cstheme="minorHAnsi"/>
+          <w:color w:val="393939"/>
+          <w:sz w:val="24"/>
+          <w:lang w:eastAsia="es-ES"/>
+        </w:rPr>
+      </w:pPr>
+      <w:r>
+        <w:rPr>
+          <w:rFonts w:asciiTheme="minorHAnsi" w:eastAsia="Times New Roman" w:hAnsiTheme="minorHAnsi" w:cstheme="minorHAnsi"/>
+          <w:color w:val="393939"/>
+          <w:sz w:val="24"/>
+          <w:lang w:eastAsia="es-ES"/>
+        </w:rPr>
+        <w:t>1. El usuario selecciona la opción de "Ubicación" de la barra lateral.</w:t>
+      </w:r>
+    </w:p>
+    <w:p>
+      <w:pPr>
+        <w:shd w:val="clear" w:color="auto" w:fill="FFFFFF"/>
+        <w:spacing w:line="360" w:lineRule="auto"/>
+        <w:jc w:val="both"/>
+        <w:rPr>
+          <w:rFonts w:asciiTheme="minorHAnsi" w:eastAsia="Times New Roman" w:hAnsiTheme="minorHAnsi" w:cstheme="minorHAnsi"/>
+          <w:color w:val="393939"/>
+          <w:sz w:val="24"/>
+          <w:lang w:eastAsia="es-ES"/>
+        </w:rPr>
+      </w:pPr>
+      <w:r>
+        <w:rPr>
+          <w:rFonts w:asciiTheme="minorHAnsi" w:eastAsia="Times New Roman" w:hAnsiTheme="minorHAnsi" w:cstheme="minorHAnsi"/>
+          <w:color w:val="393939"/>
+          <w:sz w:val="24"/>
+          <w:lang w:eastAsia="es-ES"/>
+        </w:rPr>
+        <w:t>2. El sistema muestra un formulario con los campos de latitud y longitud.</w:t>
+      </w:r>
+    </w:p>
+    <w:p>
+      <w:pPr>
+        <w:shd w:val="clear" w:color="auto" w:fill="FFFFFF"/>
+        <w:spacing w:line="360" w:lineRule="auto"/>
+        <w:jc w:val="both"/>
+        <w:rPr>
+          <w:rFonts w:asciiTheme="minorHAnsi" w:eastAsia="Times New Roman" w:hAnsiTheme="minorHAnsi" w:cstheme="minorHAnsi"/>
+          <w:color w:val="393939"/>
+          <w:sz w:val="24"/>
+          <w:lang w:eastAsia="es-ES"/>
+        </w:rPr>
+      </w:pPr>
+      <w:r>
+        <w:rPr>
+          <w:rFonts w:asciiTheme="minorHAnsi" w:eastAsia="Times New Roman" w:hAnsiTheme="minorHAnsi" w:cstheme="minorHAnsi"/>
+          <w:color w:val="393939"/>
+          <w:sz w:val="24"/>
+          <w:lang w:eastAsia="es-ES"/>
+        </w:rPr>
+        <w:t>3. El usuario ingresa los valores correspondientes.</w:t>
+      </w:r>
+    </w:p>
+    <w:p>
+      <w:pPr>
+        <w:shd w:val="clear" w:color="auto" w:fill="FFFFFF"/>
+        <w:spacing w:line="360" w:lineRule="auto"/>
+        <w:jc w:val="both"/>
+        <w:rPr>
+          <w:rFonts w:asciiTheme="minorHAnsi" w:eastAsia="Times New Roman" w:hAnsiTheme="minorHAnsi" w:cstheme="minorHAnsi"/>
+          <w:color w:val="393939"/>
+          <w:sz w:val="24"/>
+          <w:lang w:eastAsia="es-ES"/>
+        </w:rPr>
+      </w:pPr>
+      <w:r>
+        <w:rPr>
+          <w:rFonts w:asciiTheme="minorHAnsi" w:eastAsia="Times New Roman" w:hAnsiTheme="minorHAnsi" w:cstheme="minorHAnsi"/>
+          <w:color w:val="393939"/>
+          <w:sz w:val="24"/>
+          <w:lang w:eastAsia="es-ES"/>
+        </w:rPr>
+        <w:t>4. El usuario selecciona la opción "Establecer".</w:t>
+      </w:r>
+    </w:p>
+    <w:p>
+      <w:pPr>
+        <w:shd w:val="clear" w:color="auto" w:fill="FFFFFF"/>
+        <w:spacing w:line="360" w:lineRule="auto"/>
+        <w:jc w:val="both"/>
+        <w:rPr>
+          <w:rFonts w:asciiTheme="minorHAnsi" w:eastAsia="Times New Roman" w:hAnsiTheme="minorHAnsi" w:cstheme="minorHAnsi"/>
+          <w:color w:val="393939"/>
+          <w:sz w:val="24"/>
+          <w:lang w:eastAsia="es-ES"/>
+        </w:rPr>
+      </w:pPr>
+      <w:r>
+        <w:rPr>
+          <w:rFonts w:asciiTheme="minorHAnsi" w:eastAsia="Times New Roman" w:hAnsiTheme="minorHAnsi" w:cstheme="minorHAnsi"/>
+          <w:color w:val="393939"/>
+          <w:sz w:val="24"/>
+          <w:lang w:eastAsia="es-ES"/>
+        </w:rPr>
+        <w:t>5. El sistema guarda la ubicación ingresada.</w:t>
+      </w:r>
+    </w:p>
+    <w:p>
+      <w:pPr>
+        <w:shd w:val="clear" w:color="auto" w:fill="FFFFFF"/>
+        <w:spacing w:line="360" w:lineRule="auto"/>
+        <w:jc w:val="both"/>
+        <w:rPr>
+          <w:rFonts w:asciiTheme="minorHAnsi" w:eastAsia="Times New Roman" w:hAnsiTheme="minorHAnsi" w:cstheme="minorHAnsi"/>
+          <w:color w:val="393939"/>
+          <w:sz w:val="24"/>
+          <w:lang w:eastAsia="es-ES"/>
+        </w:rPr>
+      </w:pPr>
+      <w:r>
+        <w:rPr>
+          <w:rFonts w:asciiTheme="minorHAnsi" w:eastAsia="Times New Roman" w:hAnsiTheme="minorHAnsi" w:cstheme="minorHAnsi"/>
+          <w:color w:val="393939"/>
+          <w:sz w:val="24"/>
+          <w:lang w:eastAsia="es-ES"/>
+        </w:rPr>
+        <w:t>6. Se verifica que el sistema muestra el mensaje informando que se ha añadido correctamente la ubicación.</w:t>
+      </w:r>
+    </w:p>
+    <w:p>
+      <w:pPr>
+        <w:shd w:val="clear" w:color="auto" w:fill="FFFFFF"/>
+        <w:spacing w:line="360" w:lineRule="auto"/>
+        <w:jc w:val="both"/>
+        <w:rPr>
+          <w:rFonts w:asciiTheme="minorHAnsi" w:eastAsia="Times New Roman" w:hAnsiTheme="minorHAnsi" w:cstheme="minorHAnsi"/>
+          <w:color w:val="393939"/>
+          <w:sz w:val="24"/>
+          <w:lang w:eastAsia="es-ES"/>
+        </w:rPr>
+      </w:pPr>
+      <w:r>
+        <w:rPr>
+          <w:rFonts w:asciiTheme="minorHAnsi" w:eastAsia="Times New Roman" w:hAnsiTheme="minorHAnsi" w:cstheme="minorHAnsi"/>
+          <w:color w:val="393939"/>
+          <w:sz w:val="24"/>
+          <w:lang w:eastAsia="es-ES"/>
+        </w:rPr>
+        <w:t>7. Se verifica que el sistema no refresca la lista de gasolineras.</w:t>
+      </w:r>
+    </w:p>
+    <w:p>
+      <w:pPr>
+        <w:shd w:val="clear" w:color="auto" w:fill="FFFFFF"/>
+        <w:spacing w:line="360" w:lineRule="auto"/>
+        <w:jc w:val="both"/>
+        <w:rPr>
+          <w:rFonts w:asciiTheme="minorHAnsi" w:eastAsia="Times New Roman" w:hAnsiTheme="minorHAnsi" w:cstheme="minorHAnsi"/>
+          <w:color w:val="393939"/>
+          <w:sz w:val="24"/>
+          <w:lang w:eastAsia="es-ES"/>
+        </w:rPr>
+      </w:pPr>
+    </w:p>
+    <w:p>
+      <w:pPr>
+        <w:shd w:val="clear" w:color="auto" w:fill="FFFFFF"/>
+        <w:spacing w:line="360" w:lineRule="auto"/>
+        <w:jc w:val="both"/>
+        <w:rPr>
+          <w:rFonts w:asciiTheme="minorHAnsi" w:eastAsia="Times New Roman" w:hAnsiTheme="minorHAnsi" w:cstheme="minorHAnsi"/>
+          <w:color w:val="393939"/>
+          <w:sz w:val="24"/>
+          <w:lang w:eastAsia="es-ES"/>
+        </w:rPr>
+      </w:pPr>
+      <w:r>
+        <w:rPr>
+          <w:rFonts w:asciiTheme="minorHAnsi" w:eastAsia="Times New Roman" w:hAnsiTheme="minorHAnsi" w:cstheme="minorHAnsi"/>
+          <w:b/>
+          <w:bCs/>
+          <w:color w:val="393939"/>
+          <w:sz w:val="24"/>
+          <w:lang w:eastAsia="es-ES"/>
+        </w:rPr>
         <w:lastRenderedPageBreak/>
         <w:t>AÑADIRPTOPARTIDA.</w:t>
       </w:r>
@@ -1190,7 +1193,7 @@
           <w:sz w:val="24"/>
           <w:lang w:eastAsia="es-ES"/>
         </w:rPr>
-        <w:t>C</w:t>
+        <w:t>D</w:t>
       </w:r>
       <w:r>
         <w:rPr>
@@ -1211,7 +1214,17 @@
           <w:sz w:val="24"/>
           <w:lang w:eastAsia="es-ES"/>
         </w:rPr>
-        <w:t>Éxito con filtro de distancia desactivado</w:t>
+        <w:t>Éxito presionando cancelar</w:t>
+      </w:r>
+      <w:r>
+        <w:rPr>
+          <w:rFonts w:asciiTheme="minorHAnsi" w:eastAsia="Times New Roman" w:hAnsiTheme="minorHAnsi" w:cstheme="minorHAnsi"/>
+          <w:bCs/>
+          <w:color w:val="393939"/>
+          <w:sz w:val="24"/>
+          <w:lang w:eastAsia="es-ES"/>
+        </w:rPr>
+        <w:t>.</w:t>
       </w:r>
     </w:p>
     <w:p>
@@ -1277,7 +1290,7 @@
           <w:sz w:val="24"/>
           <w:lang w:eastAsia="es-ES"/>
         </w:rPr>
-        <w:t>3. El usuario ingresa los valores correspondientes.</w:t>
+        <w:t>3. El usuario selecciona la opción "Cancelar".</w:t>
       </w:r>
     </w:p>
     <w:p>
@@ -1299,87 +1312,8 @@
           <w:sz w:val="24"/>
           <w:lang w:eastAsia="es-ES"/>
         </w:rPr>
-        <w:t>4. El usuario selecciona la opción "Establecer".</w:t>
-      </w:r>
-    </w:p>
-    <w:p>
-      <w:pPr>
-        <w:shd w:val="clear" w:color="auto" w:fill="FFFFFF"/>
-        <w:spacing w:line="360" w:lineRule="auto"/>
-        <w:jc w:val="both"/>
-        <w:rPr>
-          <w:rFonts w:asciiTheme="minorHAnsi" w:eastAsia="Times New Roman" w:hAnsiTheme="minorHAnsi" w:cstheme="minorHAnsi"/>
-          <w:color w:val="393939"/>
-          <w:sz w:val="24"/>
-          <w:lang w:eastAsia="es-ES"/>
-        </w:rPr>
-      </w:pPr>
-      <w:r>
-        <w:rPr>
-          <w:rFonts w:asciiTheme="minorHAnsi" w:eastAsia="Times New Roman" w:hAnsiTheme="minorHAnsi" w:cstheme="minorHAnsi"/>
-          <w:color w:val="393939"/>
-          <w:sz w:val="24"/>
-          <w:lang w:eastAsia="es-ES"/>
-        </w:rPr>
-        <w:t>5. El sistema guarda la ubicación ingresada.</w:t>
-      </w:r>
-    </w:p>
-    <w:p>
-      <w:pPr>
-        <w:shd w:val="clear" w:color="auto" w:fill="FFFFFF"/>
-        <w:spacing w:line="360" w:lineRule="auto"/>
-        <w:jc w:val="both"/>
-        <w:rPr>
-          <w:rFonts w:asciiTheme="minorHAnsi" w:eastAsia="Times New Roman" w:hAnsiTheme="minorHAnsi" w:cstheme="minorHAnsi"/>
-          <w:color w:val="393939"/>
-          <w:sz w:val="24"/>
-          <w:lang w:eastAsia="es-ES"/>
-        </w:rPr>
-      </w:pPr>
-      <w:r>
-        <w:rPr>
-          <w:rFonts w:asciiTheme="minorHAnsi" w:eastAsia="Times New Roman" w:hAnsiTheme="minorHAnsi" w:cstheme="minorHAnsi"/>
-          <w:color w:val="393939"/>
-          <w:sz w:val="24"/>
-          <w:lang w:eastAsia="es-ES"/>
-        </w:rPr>
-        <w:t>6. Se verifica que el sistema muestra el mensaje informando que se ha añadido correctamente la ubicación.</w:t>
-      </w:r>
-    </w:p>
-    <w:p>
-      <w:pPr>
-        <w:shd w:val="clear" w:color="auto" w:fill="FFFFFF"/>
-        <w:spacing w:line="360" w:lineRule="auto"/>
-        <w:jc w:val="both"/>
-        <w:rPr>
-          <w:rFonts w:asciiTheme="minorHAnsi" w:eastAsia="Times New Roman" w:hAnsiTheme="minorHAnsi" w:cstheme="minorHAnsi"/>
-          <w:color w:val="393939"/>
-          <w:sz w:val="24"/>
-          <w:lang w:eastAsia="es-ES"/>
-        </w:rPr>
-      </w:pPr>
-      <w:r>
-        <w:rPr>
-          <w:rFonts w:asciiTheme="minorHAnsi" w:eastAsia="Times New Roman" w:hAnsiTheme="minorHAnsi" w:cstheme="minorHAnsi"/>
-          <w:color w:val="393939"/>
-          <w:sz w:val="24"/>
-          <w:lang w:eastAsia="es-ES"/>
-        </w:rPr>
-        <w:t>7. Se verifica que el sistema no refresca la lista de gasolineras.</w:t>
-      </w:r>
-    </w:p>
-    <w:p>
-      <w:pPr>
-        <w:shd w:val="clear" w:color="auto" w:fill="FFFFFF"/>
-        <w:spacing w:line="360" w:lineRule="auto"/>
-        <w:jc w:val="both"/>
-        <w:rPr>
-          <w:rFonts w:asciiTheme="minorHAnsi" w:eastAsia="Times New Roman" w:hAnsiTheme="minorHAnsi" w:cstheme="minorHAnsi"/>
-          <w:color w:val="393939"/>
-          <w:sz w:val="24"/>
-          <w:lang w:eastAsia="es-ES"/>
-        </w:rPr>
-      </w:pPr>
+        <w:t>4. Se verifica que la lista de gasolineras permanece sin cambios.</w:t>
+      </w:r>
     </w:p>
     <w:p>
       <w:pPr>
@@ -1426,7 +1360,7 @@
           <w:sz w:val="24"/>
           <w:lang w:eastAsia="es-ES"/>
         </w:rPr>
-        <w:t>D</w:t>
+        <w:t>E</w:t>
       </w:r>
       <w:r>
         <w:rPr>
@@ -1447,7 +1381,17 @@
           <w:sz w:val="24"/>
           <w:lang w:eastAsia="es-ES"/>
         </w:rPr>
-        <w:t>Éxito presionando cancelar</w:t>
+        <w:t>Carácter erróneo</w:t>
+      </w:r>
+      <w:r>
+        <w:rPr>
+          <w:rFonts w:asciiTheme="minorHAnsi" w:eastAsia="Times New Roman" w:hAnsiTheme="minorHAnsi" w:cstheme="minorHAnsi"/>
+          <w:bCs/>
+          <w:color w:val="393939"/>
+          <w:sz w:val="24"/>
+          <w:lang w:eastAsia="es-ES"/>
+        </w:rPr>
+        <w:t>.</w:t>
       </w:r>
     </w:p>
     <w:p>
@@ -1513,7 +1457,7 @@
           <w:sz w:val="24"/>
           <w:lang w:eastAsia="es-ES"/>
         </w:rPr>
-        <w:t>3. El usuario selecciona la opción "Cancelar".</w:t>
+        <w:t>3. El usuario ingresa un carácter no contemplado en algún campo.</w:t>
       </w:r>
     </w:p>
     <w:p>
@@ -1535,7 +1479,7 @@
           <w:sz w:val="24"/>
           <w:lang w:eastAsia="es-ES"/>
         </w:rPr>
-        <w:t>4. Se verifica que la lista de gasolineras permanece sin cambios.</w:t>
+        <w:t>4. El sistema detecta el error en tiempo de ejecución.</w:t>
       </w:r>
     </w:p>
     <w:p>
@@ -1550,6 +1494,81 @@
           <w:lang w:eastAsia="es-ES"/>
         </w:rPr>
       </w:pPr>
+      <w:r>
+        <w:rPr>
+          <w:rFonts w:asciiTheme="minorHAnsi" w:eastAsia="Times New Roman" w:hAnsiTheme="minorHAnsi" w:cstheme="minorHAnsi"/>
+          <w:color w:val="393939"/>
+          <w:sz w:val="24"/>
+          <w:lang w:eastAsia="es-ES"/>
+        </w:rPr>
+        <w:t>5. El sistema pone en rojo los bordes del campo erróneo que se ha detectado.</w:t>
+      </w:r>
+    </w:p>
+    <w:p>
+      <w:pPr>
+        <w:shd w:val="clear" w:color="auto" w:fill="FFFFFF"/>
+        <w:spacing w:line="360" w:lineRule="auto"/>
+        <w:jc w:val="both"/>
+        <w:rPr>
+          <w:rFonts w:asciiTheme="minorHAnsi" w:eastAsia="Times New Roman" w:hAnsiTheme="minorHAnsi" w:cstheme="minorHAnsi"/>
+          <w:color w:val="393939"/>
+          <w:sz w:val="24"/>
+          <w:lang w:eastAsia="es-ES"/>
+        </w:rPr>
+      </w:pPr>
+      <w:r>
+        <w:rPr>
+          <w:rFonts w:asciiTheme="minorHAnsi" w:eastAsia="Times New Roman" w:hAnsiTheme="minorHAnsi" w:cstheme="minorHAnsi"/>
+          <w:color w:val="393939"/>
+          <w:sz w:val="24"/>
+          <w:lang w:eastAsia="es-ES"/>
+        </w:rPr>
+        <w:t>6. El sistema pone un mensaje en rojo debajo de los campos de texto informando el error.</w:t>
+      </w:r>
+    </w:p>
+    <w:p>
+      <w:pPr>
+        <w:shd w:val="clear" w:color="auto" w:fill="FFFFFF"/>
+        <w:spacing w:line="360" w:lineRule="auto"/>
+        <w:jc w:val="both"/>
+        <w:rPr>
+          <w:rFonts w:asciiTheme="minorHAnsi" w:eastAsia="Times New Roman" w:hAnsiTheme="minorHAnsi" w:cstheme="minorHAnsi"/>
+          <w:color w:val="393939"/>
+          <w:sz w:val="24"/>
+          <w:lang w:eastAsia="es-ES"/>
+        </w:rPr>
+      </w:pPr>
+      <w:r>
+        <w:rPr>
+          <w:rFonts w:asciiTheme="minorHAnsi" w:eastAsia="Times New Roman" w:hAnsiTheme="minorHAnsi" w:cstheme="minorHAnsi"/>
+          <w:color w:val="393939"/>
+          <w:sz w:val="24"/>
+          <w:lang w:eastAsia="es-ES"/>
+        </w:rPr>
+        <w:t>7. Se verifica que el sistema pone en rojo los bordes del campo correspondiente.</w:t>
+      </w:r>
+    </w:p>
+    <w:p>
+      <w:pPr>
+        <w:shd w:val="clear" w:color="auto" w:fill="FFFFFF"/>
+        <w:spacing w:line="360" w:lineRule="auto"/>
+        <w:jc w:val="both"/>
+        <w:rPr>
+          <w:rFonts w:asciiTheme="minorHAnsi" w:eastAsia="Times New Roman" w:hAnsiTheme="minorHAnsi" w:cstheme="minorHAnsi"/>
+          <w:color w:val="393939"/>
+          <w:sz w:val="24"/>
+          <w:lang w:eastAsia="es-ES"/>
+        </w:rPr>
+      </w:pPr>
+      <w:r>
+        <w:rPr>
+          <w:rFonts w:asciiTheme="minorHAnsi" w:eastAsia="Times New Roman" w:hAnsiTheme="minorHAnsi" w:cstheme="minorHAnsi"/>
+          <w:color w:val="393939"/>
+          <w:sz w:val="24"/>
+          <w:lang w:eastAsia="es-ES"/>
+        </w:rPr>
+        <w:t>8. Se verifica que el sistema muestra el mensaje informando del error.</w:t>
+      </w:r>
     </w:p>
     <w:p>
       <w:pPr>
@@ -1596,7 +1615,7 @@
           <w:sz w:val="24"/>
           <w:lang w:eastAsia="es-ES"/>
         </w:rPr>
-        <w:t>E</w:t>
+        <w:t>F</w:t>
       </w:r>
       <w:r>
         <w:rPr>
@@ -1617,7 +1636,17 @@
           <w:sz w:val="24"/>
           <w:lang w:eastAsia="es-ES"/>
         </w:rPr>
-        <w:t>Carácter erróneo</w:t>
+        <w:t>Formato campos erróneo</w:t>
+      </w:r>
+      <w:r>
+        <w:rPr>
+          <w:rFonts w:asciiTheme="minorHAnsi" w:eastAsia="Times New Roman" w:hAnsiTheme="minorHAnsi" w:cstheme="minorHAnsi"/>
+          <w:bCs/>
+          <w:color w:val="393939"/>
+          <w:sz w:val="24"/>
+          <w:lang w:eastAsia="es-ES"/>
+        </w:rPr>
+        <w:t>.</w:t>
       </w:r>
     </w:p>
     <w:p>
@@ -1683,7 +1712,7 @@
           <w:sz w:val="24"/>
           <w:lang w:eastAsia="es-ES"/>
         </w:rPr>
-        <w:t>3. El usuario ingresa un carácter no contemplado en algún campo.</w:t>
+        <w:t>3. El usuario ingresa mal alguno de los campos, como por ejemplo, una coma en lugar de un punto a la hora de escribir las coordenadas, escribir más de un punto para indicar las coordenadas, alguno de los campos vacío, una longitud mayor que 180º o menor que -180º, así como, una latitud mayor que 90º o menor que -90º.</w:t>
       </w:r>
     </w:p>
     <w:p>
@@ -1705,7 +1734,7 @@
           <w:sz w:val="24"/>
           <w:lang w:eastAsia="es-ES"/>
         </w:rPr>
-        <w:t>4. El sistema detecta el error en tiempo de ejecución.</w:t>
+        <w:t>4. El usuario selecciona la opción "Establecer".</w:t>
       </w:r>
     </w:p>
     <w:p>
@@ -1727,7 +1756,7 @@
           <w:sz w:val="24"/>
           <w:lang w:eastAsia="es-ES"/>
         </w:rPr>
-        <w:t>5. El sistema pone en rojo los bordes del campo erróneo que se ha detectado.</w:t>
+        <w:t>5. El sistema detecta el error luego de pulsar "Establecer".</w:t>
       </w:r>
     </w:p>
     <w:p>
@@ -1749,7 +1778,7 @@
           <w:sz w:val="24"/>
           <w:lang w:eastAsia="es-ES"/>
         </w:rPr>
-        <w:t>6. El sistema pone un mensaje en rojo debajo de los campos de texto informando el error.</w:t>
+        <w:t>6. El sistema muestra un mensaje en rojo informando el error.</w:t>
       </w:r>
     </w:p>
     <w:p>
@@ -1771,29 +1800,7 @@
           <w:sz w:val="24"/>
           <w:lang w:eastAsia="es-ES"/>
         </w:rPr>
-        <w:t>7. Se verifica que el sistema pone en rojo los bordes del campo correspondiente.</w:t>
-      </w:r>
-    </w:p>
-    <w:p>
-      <w:pPr>
-        <w:shd w:val="clear" w:color="auto" w:fill="FFFFFF"/>
-        <w:spacing w:line="360" w:lineRule="auto"/>
-        <w:jc w:val="both"/>
-        <w:rPr>
-          <w:rFonts w:asciiTheme="minorHAnsi" w:eastAsia="Times New Roman" w:hAnsiTheme="minorHAnsi" w:cstheme="minorHAnsi"/>
-          <w:color w:val="393939"/>
-          <w:sz w:val="24"/>
-          <w:lang w:eastAsia="es-ES"/>
-        </w:rPr>
-      </w:pPr>
-      <w:r>
-        <w:rPr>
-          <w:rFonts w:asciiTheme="minorHAnsi" w:eastAsia="Times New Roman" w:hAnsiTheme="minorHAnsi" w:cstheme="minorHAnsi"/>
-          <w:color w:val="393939"/>
-          <w:sz w:val="24"/>
-          <w:lang w:eastAsia="es-ES"/>
-        </w:rPr>
-        <w:t>8. Se verifica que el sistema muestra el mensaje informando del error.</w:t>
+        <w:t>7. Se verifica que el sistema muestra el mensaje informando del error.</w:t>
       </w:r>
     </w:p>
     <w:p>
@@ -1855,7 +1862,7 @@
           <w:sz w:val="24"/>
           <w:lang w:eastAsia="es-ES"/>
         </w:rPr>
-        <w:t>F</w:t>
+        <w:t>G</w:t>
       </w:r>
       <w:r>
         <w:rPr>
@@ -1876,7 +1883,17 @@
           <w:sz w:val="24"/>
           <w:lang w:eastAsia="es-ES"/>
         </w:rPr>
-        <w:t>Formato campos erróneo</w:t>
+        <w:t>Sin conexión a internet</w:t>
+      </w:r>
+      <w:r>
+        <w:rPr>
+          <w:rFonts w:asciiTheme="minorHAnsi" w:eastAsia="Times New Roman" w:hAnsiTheme="minorHAnsi" w:cstheme="minorHAnsi"/>
+          <w:bCs/>
+          <w:color w:val="393939"/>
+          <w:sz w:val="24"/>
+          <w:lang w:eastAsia="es-ES"/>
+        </w:rPr>
+        <w:t>.</w:t>
       </w:r>
     </w:p>
     <w:p>
@@ -1898,7 +1915,7 @@
           <w:sz w:val="24"/>
           <w:lang w:eastAsia="es-ES"/>
         </w:rPr>
-        <w:t>1. El usuario selecciona la opción de "Ubicación" de la barra lateral.</w:t>
+        <w:t>1. El usuario selecciona la opción de "Ubicación" de la barra lateral.</w:t>
       </w:r>
     </w:p>
     <w:p>
@@ -1942,7 +1959,7 @@
           <w:sz w:val="24"/>
           <w:lang w:eastAsia="es-ES"/>
         </w:rPr>
-        <w:t>3. El usuario ingresa mal alguno de los campos, como por ejemplo, una coma en lugar de un punto a la hora de escribir las coordenadas, escribir más de un punto para indicar las coordenadas, alguno de los campos vacío, una longitud mayor que 180º o menor que -180º, así como, una latitud mayor que 90º o menor que -90º.</w:t>
+        <w:t>3. El usuario ingresa los valores correspondientes.</w:t>
       </w:r>
     </w:p>
     <w:p>
@@ -1986,7 +2003,16 @@
           <w:sz w:val="24"/>
           <w:lang w:eastAsia="es-ES"/>
         </w:rPr>
-        <w:t>5. El sistema detecta el error luego de pulsar "Establecer".</w:t>
+        <w:t>5</w:t>
+      </w:r>
+      <w:r>
+        <w:rPr>
+          <w:rFonts w:asciiTheme="minorHAnsi" w:eastAsia="Times New Roman" w:hAnsiTheme="minorHAnsi" w:cstheme="minorHAnsi"/>
+          <w:color w:val="393939"/>
+          <w:sz w:val="24"/>
+          <w:lang w:eastAsia="es-ES"/>
+        </w:rPr>
+        <w:t>. Se verifica que el sistema muestra el mensaje informando que se ha añadido correctamente la ubicación.</w:t>
       </w:r>
     </w:p>
     <w:p>
@@ -2008,7 +2034,16 @@
           <w:sz w:val="24"/>
           <w:lang w:eastAsia="es-ES"/>
         </w:rPr>
-        <w:t>6. El sistema muestra un mensaje en rojo informando el error.</w:t>
+        <w:t>6</w:t>
+      </w:r>
+      <w:r>
+        <w:rPr>
+          <w:rFonts w:asciiTheme="minorHAnsi" w:eastAsia="Times New Roman" w:hAnsiTheme="minorHAnsi" w:cstheme="minorHAnsi"/>
+          <w:color w:val="393939"/>
+          <w:sz w:val="24"/>
+          <w:lang w:eastAsia="es-ES"/>
+        </w:rPr>
+        <w:t>. El sistema no logra conectarse a internet.</w:t>
       </w:r>
     </w:p>
     <w:p>
@@ -2030,7 +2065,16 @@
           <w:sz w:val="24"/>
           <w:lang w:eastAsia="es-ES"/>
         </w:rPr>
-        <w:t>7. Se verifica que el sistema muestra el mensaje informando del error.</w:t>
+        <w:t>7</w:t>
+      </w:r>
+      <w:r>
+        <w:rPr>
+          <w:rFonts w:asciiTheme="minorHAnsi" w:eastAsia="Times New Roman" w:hAnsiTheme="minorHAnsi" w:cstheme="minorHAnsi"/>
+          <w:color w:val="393939"/>
+          <w:sz w:val="24"/>
+          <w:lang w:eastAsia="es-ES"/>
+        </w:rPr>
+        <w:t>. El sistema muestra la lista de gasolineras vacía.</w:t>
       </w:r>
     </w:p>
     <w:p>
@@ -2045,6 +2089,24 @@
           <w:lang w:eastAsia="es-ES"/>
         </w:rPr>
       </w:pPr>
+      <w:r>
+        <w:rPr>
+          <w:rFonts w:asciiTheme="minorHAnsi" w:eastAsia="Times New Roman" w:hAnsiTheme="minorHAnsi" w:cstheme="minorHAnsi"/>
+          <w:color w:val="393939"/>
+          <w:sz w:val="24"/>
+          <w:lang w:eastAsia="es-ES"/>
+        </w:rPr>
+        <w:t>8</w:t>
+      </w:r>
+      <w:r>
+        <w:rPr>
+          <w:rFonts w:asciiTheme="minorHAnsi" w:eastAsia="Times New Roman" w:hAnsiTheme="minorHAnsi" w:cstheme="minorHAnsi"/>
+          <w:color w:val="393939"/>
+          <w:sz w:val="24"/>
+          <w:lang w:eastAsia="es-ES"/>
+        </w:rPr>
+        <w:t>. El sistema muestra un mensaje de error informando al usuario de que no dispone de conexión a internet.</w:t>
+      </w:r>
     </w:p>
     <w:p>
       <w:pPr>
@@ -2058,6 +2120,46 @@
           <w:lang w:eastAsia="es-ES"/>
         </w:rPr>
       </w:pPr>
+      <w:r>
+        <w:rPr>
+          <w:rFonts w:asciiTheme="minorHAnsi" w:eastAsia="Times New Roman" w:hAnsiTheme="minorHAnsi" w:cstheme="minorHAnsi"/>
+          <w:color w:val="393939"/>
+          <w:sz w:val="24"/>
+          <w:lang w:eastAsia="es-ES"/>
+        </w:rPr>
+        <w:t>9</w:t>
+      </w:r>
+      <w:r>
+        <w:rPr>
+          <w:rFonts w:asciiTheme="minorHAnsi" w:eastAsia="Times New Roman" w:hAnsiTheme="minorHAnsi" w:cstheme="minorHAnsi"/>
+          <w:color w:val="393939"/>
+          <w:sz w:val="24"/>
+          <w:lang w:eastAsia="es-ES"/>
+        </w:rPr>
+        <w:t>. Se verifica que el sistema muestra el mensaje de error al usuario.</w:t>
+      </w:r>
+    </w:p>
+    <w:p>
+      <w:pPr>
+        <w:shd w:val="clear" w:color="auto" w:fill="FFFFFF"/>
+        <w:spacing w:line="360" w:lineRule="auto"/>
+        <w:jc w:val="both"/>
+        <w:rPr>
+          <w:rFonts w:asciiTheme="minorHAnsi" w:eastAsia="Times New Roman" w:hAnsiTheme="minorHAnsi" w:cstheme="minorHAnsi"/>
+          <w:color w:val="393939"/>
+          <w:sz w:val="24"/>
+          <w:lang w:eastAsia="es-ES"/>
+        </w:rPr>
+      </w:pPr>
+      <w:r>
+        <w:rPr>
+          <w:rFonts w:asciiTheme="minorHAnsi" w:eastAsia="Times New Roman" w:hAnsiTheme="minorHAnsi" w:cstheme="minorHAnsi"/>
+          <w:color w:val="393939"/>
+          <w:sz w:val="24"/>
+          <w:lang w:eastAsia="es-ES"/>
+        </w:rPr>
+        <w:t> </w:t>
+      </w:r>
     </w:p>
     <w:p>
       <w:pPr>
@@ -2091,7 +2193,7 @@
           <w:sz w:val="24"/>
           <w:lang w:eastAsia="es-ES"/>
         </w:rPr>
-        <w:t>G</w:t>
+        <w:t>H</w:t>
       </w:r>
       <w:r>
         <w:rPr>
@@ -2112,7 +2214,37 @@
           <w:sz w:val="24"/>
           <w:lang w:eastAsia="es-ES"/>
         </w:rPr>
-        <w:t>Sin conexión a internet</w:t>
+        <w:t xml:space="preserve">Error de conexión a la </w:t>
+      </w:r>
+      <w:r>
+        <w:rPr>
+          <w:rFonts w:asciiTheme="minorHAnsi" w:eastAsia="Times New Roman" w:hAnsiTheme="minorHAnsi" w:cstheme="minorHAnsi"/>
+          <w:bCs/>
+          <w:color w:val="393939"/>
+          <w:sz w:val="24"/>
+          <w:lang w:eastAsia="es-ES"/>
+        </w:rPr>
+        <w:t>fuente</w:t>
+      </w:r>
+      <w:r>
+        <w:rPr>
+          <w:rFonts w:asciiTheme="minorHAnsi" w:eastAsia="Times New Roman" w:hAnsiTheme="minorHAnsi" w:cstheme="minorHAnsi"/>
+          <w:bCs/>
+          <w:color w:val="393939"/>
+          <w:sz w:val="24"/>
+          <w:lang w:eastAsia="es-ES"/>
+        </w:rPr>
+        <w:t xml:space="preserve"> de datos</w:t>
+      </w:r>
+      <w:r>
+        <w:rPr>
+          <w:rFonts w:asciiTheme="minorHAnsi" w:eastAsia="Times New Roman" w:hAnsiTheme="minorHAnsi" w:cstheme="minorHAnsi"/>
+          <w:bCs/>
+          <w:color w:val="393939"/>
+          <w:sz w:val="24"/>
+          <w:lang w:eastAsia="es-ES"/>
+        </w:rPr>
+        <w:t>.</w:t>
       </w:r>
     </w:p>
     <w:p>
@@ -2222,7 +2354,16 @@
           <w:sz w:val="24"/>
           <w:lang w:eastAsia="es-ES"/>
         </w:rPr>
-        <w:t>5. El sistema no logra conectarse a internet.</w:t>
+        <w:t>5</w:t>
+      </w:r>
+      <w:r>
+        <w:rPr>
+          <w:rFonts w:asciiTheme="minorHAnsi" w:eastAsia="Times New Roman" w:hAnsiTheme="minorHAnsi" w:cstheme="minorHAnsi"/>
+          <w:color w:val="393939"/>
+          <w:sz w:val="24"/>
+          <w:lang w:eastAsia="es-ES"/>
+        </w:rPr>
+        <w:t>. Se verifica que el sistema muestra el mensaje informando que se ha añadido correctamente la ubicación.</w:t>
       </w:r>
     </w:p>
     <w:p>
@@ -2244,7 +2385,34 @@
           <w:sz w:val="24"/>
           <w:lang w:eastAsia="es-ES"/>
         </w:rPr>
-        <w:t>6. El sistema muestra la lista de gasolineras vacía.</w:t>
+        <w:t>6</w:t>
+      </w:r>
+      <w:r>
+        <w:rPr>
+          <w:rFonts w:asciiTheme="minorHAnsi" w:eastAsia="Times New Roman" w:hAnsiTheme="minorHAnsi" w:cstheme="minorHAnsi"/>
+          <w:color w:val="393939"/>
+          <w:sz w:val="24"/>
+          <w:lang w:eastAsia="es-ES"/>
+        </w:rPr>
+        <w:t xml:space="preserve">. El sistema no logra establecer comunicación con la </w:t>
+      </w:r>
+      <w:r>
+        <w:rPr>
+          <w:rFonts w:asciiTheme="minorHAnsi" w:eastAsia="Times New Roman" w:hAnsiTheme="minorHAnsi" w:cstheme="minorHAnsi"/>
+          <w:color w:val="393939"/>
+          <w:sz w:val="24"/>
+          <w:lang w:eastAsia="es-ES"/>
+        </w:rPr>
+        <w:t>fuente</w:t>
+      </w:r>
+      <w:r>
+        <w:rPr>
+          <w:rFonts w:asciiTheme="minorHAnsi" w:eastAsia="Times New Roman" w:hAnsiTheme="minorHAnsi" w:cstheme="minorHAnsi"/>
+          <w:color w:val="393939"/>
+          <w:sz w:val="24"/>
+          <w:lang w:eastAsia="es-ES"/>
+        </w:rPr>
+        <w:t xml:space="preserve"> de datos, por ejemplo, cuando estos están siendo actualizados.</w:t>
       </w:r>
     </w:p>
     <w:p>
@@ -2266,7 +2434,16 @@
           <w:sz w:val="24"/>
           <w:lang w:eastAsia="es-ES"/>
         </w:rPr>
-        <w:t>7. El sistema muestra un mensaje de error informando al usuario de que no dispone de conexión a internet.</w:t>
+        <w:t>7</w:t>
+      </w:r>
+      <w:r>
+        <w:rPr>
+          <w:rFonts w:asciiTheme="minorHAnsi" w:eastAsia="Times New Roman" w:hAnsiTheme="minorHAnsi" w:cstheme="minorHAnsi"/>
+          <w:color w:val="393939"/>
+          <w:sz w:val="24"/>
+          <w:lang w:eastAsia="es-ES"/>
+        </w:rPr>
+        <w:t>. El sistema muestra la lista de gasolineras vacía.</w:t>
       </w:r>
     </w:p>
     <w:p>
@@ -2288,7 +2465,34 @@
           <w:sz w:val="24"/>
           <w:lang w:eastAsia="es-ES"/>
         </w:rPr>
-        <w:t>8. Se verifica que el sistema muestra el mensaje de error al usuario.</w:t>
+        <w:t>8</w:t>
+      </w:r>
+      <w:r>
+        <w:rPr>
+          <w:rFonts w:asciiTheme="minorHAnsi" w:eastAsia="Times New Roman" w:hAnsiTheme="minorHAnsi" w:cstheme="minorHAnsi"/>
+          <w:color w:val="393939"/>
+          <w:sz w:val="24"/>
+          <w:lang w:eastAsia="es-ES"/>
+        </w:rPr>
+        <w:t xml:space="preserve">. El sistema muestra un mensaje de error informando al usuario de que no ha logrado comunicarse con la </w:t>
+      </w:r>
+      <w:r>
+        <w:rPr>
+          <w:rFonts w:asciiTheme="minorHAnsi" w:eastAsia="Times New Roman" w:hAnsiTheme="minorHAnsi" w:cstheme="minorHAnsi"/>
+          <w:color w:val="393939"/>
+          <w:sz w:val="24"/>
+          <w:lang w:eastAsia="es-ES"/>
+        </w:rPr>
+        <w:t>fuente</w:t>
+      </w:r>
+      <w:r>
+        <w:rPr>
+          <w:rFonts w:asciiTheme="minorHAnsi" w:eastAsia="Times New Roman" w:hAnsiTheme="minorHAnsi" w:cstheme="minorHAnsi"/>
+          <w:color w:val="393939"/>
+          <w:sz w:val="24"/>
+          <w:lang w:eastAsia="es-ES"/>
+        </w:rPr>
+        <w:t xml:space="preserve"> de datos.</w:t>
       </w:r>
     </w:p>
     <w:p>
@@ -2310,349 +2514,65 @@
           <w:sz w:val="24"/>
           <w:lang w:eastAsia="es-ES"/>
         </w:rPr>
-        <w:t> </w:t>
-      </w:r>
-    </w:p>
-    <w:p>
-      <w:pPr>
-        <w:shd w:val="clear" w:color="auto" w:fill="FFFFFF"/>
-        <w:spacing w:line="360" w:lineRule="auto"/>
-        <w:jc w:val="both"/>
-        <w:rPr>
-          <w:rFonts w:asciiTheme="minorHAnsi" w:eastAsia="Times New Roman" w:hAnsiTheme="minorHAnsi" w:cstheme="minorHAnsi"/>
-          <w:color w:val="393939"/>
-          <w:sz w:val="24"/>
-          <w:lang w:eastAsia="es-ES"/>
-        </w:rPr>
-      </w:pPr>
-    </w:p>
-    <w:p>
-      <w:pPr>
-        <w:shd w:val="clear" w:color="auto" w:fill="FFFFFF"/>
-        <w:spacing w:line="360" w:lineRule="auto"/>
-        <w:jc w:val="both"/>
-        <w:rPr>
-          <w:rFonts w:asciiTheme="minorHAnsi" w:eastAsia="Times New Roman" w:hAnsiTheme="minorHAnsi" w:cstheme="minorHAnsi"/>
-          <w:color w:val="393939"/>
-          <w:sz w:val="24"/>
-          <w:lang w:eastAsia="es-ES"/>
-        </w:rPr>
-      </w:pPr>
-      <w:r>
-        <w:rPr>
-          <w:rFonts w:asciiTheme="minorHAnsi" w:eastAsia="Times New Roman" w:hAnsiTheme="minorHAnsi" w:cstheme="minorHAnsi"/>
-          <w:b/>
-          <w:bCs/>
-          <w:color w:val="393939"/>
-          <w:sz w:val="24"/>
-          <w:lang w:eastAsia="es-ES"/>
-        </w:rPr>
-        <w:t>AÑADIRPTOPARTIDA.</w:t>
-      </w:r>
-      <w:r>
-        <w:rPr>
-          <w:rFonts w:asciiTheme="minorHAnsi" w:eastAsia="Times New Roman" w:hAnsiTheme="minorHAnsi" w:cstheme="minorHAnsi"/>
-          <w:b/>
-          <w:bCs/>
-          <w:color w:val="393939"/>
-          <w:sz w:val="24"/>
-          <w:lang w:eastAsia="es-ES"/>
-        </w:rPr>
-        <w:t>H</w:t>
-      </w:r>
-      <w:r>
-        <w:rPr>
-          <w:rFonts w:asciiTheme="minorHAnsi" w:eastAsia="Times New Roman" w:hAnsiTheme="minorHAnsi" w:cstheme="minorHAnsi"/>
-          <w:b/>
-          <w:bCs/>
-          <w:color w:val="393939"/>
-          <w:sz w:val="24"/>
-          <w:lang w:eastAsia="es-ES"/>
-        </w:rPr>
-        <w:t xml:space="preserve">: </w:t>
-      </w:r>
-      <w:r>
-        <w:rPr>
-          <w:rFonts w:asciiTheme="minorHAnsi" w:eastAsia="Times New Roman" w:hAnsiTheme="minorHAnsi" w:cstheme="minorHAnsi"/>
-          <w:bCs/>
-          <w:color w:val="393939"/>
-          <w:sz w:val="24"/>
-          <w:lang w:eastAsia="es-ES"/>
-        </w:rPr>
-        <w:t>Error de conexión a la base de datos</w:t>
-      </w:r>
-    </w:p>
-    <w:p>
-      <w:pPr>
-        <w:shd w:val="clear" w:color="auto" w:fill="FFFFFF"/>
-        <w:spacing w:line="360" w:lineRule="auto"/>
-        <w:jc w:val="both"/>
-        <w:rPr>
-          <w:rFonts w:asciiTheme="minorHAnsi" w:eastAsia="Times New Roman" w:hAnsiTheme="minorHAnsi" w:cstheme="minorHAnsi"/>
-          <w:color w:val="393939"/>
-          <w:sz w:val="24"/>
-          <w:lang w:eastAsia="es-ES"/>
-        </w:rPr>
-      </w:pPr>
-      <w:r>
-        <w:rPr>
-          <w:rFonts w:asciiTheme="minorHAnsi" w:eastAsia="Times New Roman" w:hAnsiTheme="minorHAnsi" w:cstheme="minorHAnsi"/>
-          <w:color w:val="393939"/>
-          <w:sz w:val="24"/>
-          <w:lang w:eastAsia="es-ES"/>
-        </w:rPr>
-        <w:t>1. El usuario selecciona la opción de "Ubicación" de la barra lateral.</w:t>
-      </w:r>
-    </w:p>
-    <w:p>
-      <w:pPr>
-        <w:shd w:val="clear" w:color="auto" w:fill="FFFFFF"/>
-        <w:spacing w:line="360" w:lineRule="auto"/>
-        <w:jc w:val="both"/>
-        <w:rPr>
-          <w:rFonts w:asciiTheme="minorHAnsi" w:eastAsia="Times New Roman" w:hAnsiTheme="minorHAnsi" w:cstheme="minorHAnsi"/>
-          <w:color w:val="393939"/>
-          <w:sz w:val="24"/>
-          <w:lang w:eastAsia="es-ES"/>
-        </w:rPr>
-      </w:pPr>
-      <w:r>
-        <w:rPr>
-          <w:rFonts w:asciiTheme="minorHAnsi" w:eastAsia="Times New Roman" w:hAnsiTheme="minorHAnsi" w:cstheme="minorHAnsi"/>
-          <w:color w:val="393939"/>
-          <w:sz w:val="24"/>
-          <w:lang w:eastAsia="es-ES"/>
-        </w:rPr>
-        <w:t>2. El sistema muestra un formulario con los campos de latitud y longitud.</w:t>
-      </w:r>
-    </w:p>
-    <w:p>
-      <w:pPr>
-        <w:shd w:val="clear" w:color="auto" w:fill="FFFFFF"/>
-        <w:spacing w:line="360" w:lineRule="auto"/>
-        <w:jc w:val="both"/>
-        <w:rPr>
-          <w:rFonts w:asciiTheme="minorHAnsi" w:eastAsia="Times New Roman" w:hAnsiTheme="minorHAnsi" w:cstheme="minorHAnsi"/>
-          <w:color w:val="393939"/>
-          <w:sz w:val="24"/>
-          <w:lang w:eastAsia="es-ES"/>
-        </w:rPr>
-      </w:pPr>
-      <w:r>
-        <w:rPr>
-          <w:rFonts w:asciiTheme="minorHAnsi" w:eastAsia="Times New Roman" w:hAnsiTheme="minorHAnsi" w:cstheme="minorHAnsi"/>
-          <w:color w:val="393939"/>
-          <w:sz w:val="24"/>
-          <w:lang w:eastAsia="es-ES"/>
-        </w:rPr>
-        <w:t>3. El usuario ingresa los valores correspondientes.</w:t>
-      </w:r>
-    </w:p>
-    <w:p>
-      <w:pPr>
-        <w:shd w:val="clear" w:color="auto" w:fill="FFFFFF"/>
-        <w:spacing w:line="360" w:lineRule="auto"/>
-        <w:jc w:val="both"/>
-        <w:rPr>
-          <w:rFonts w:asciiTheme="minorHAnsi" w:eastAsia="Times New Roman" w:hAnsiTheme="minorHAnsi" w:cstheme="minorHAnsi"/>
-          <w:color w:val="393939"/>
-          <w:sz w:val="24"/>
-          <w:lang w:eastAsia="es-ES"/>
-        </w:rPr>
-      </w:pPr>
-      <w:r>
-        <w:rPr>
-          <w:rFonts w:asciiTheme="minorHAnsi" w:eastAsia="Times New Roman" w:hAnsiTheme="minorHAnsi" w:cstheme="minorHAnsi"/>
-          <w:color w:val="393939"/>
-          <w:sz w:val="24"/>
-          <w:lang w:eastAsia="es-ES"/>
-        </w:rPr>
-        <w:t>4. El usuario selecciona la opción "Establecer".</w:t>
-      </w:r>
-    </w:p>
-    <w:p>
-      <w:pPr>
-        <w:shd w:val="clear" w:color="auto" w:fill="FFFFFF"/>
-        <w:spacing w:line="360" w:lineRule="auto"/>
-        <w:jc w:val="both"/>
-        <w:rPr>
-          <w:rFonts w:asciiTheme="minorHAnsi" w:eastAsia="Times New Roman" w:hAnsiTheme="minorHAnsi" w:cstheme="minorHAnsi"/>
-          <w:color w:val="393939"/>
-          <w:sz w:val="24"/>
-          <w:lang w:eastAsia="es-ES"/>
-        </w:rPr>
-      </w:pPr>
-      <w:r>
-        <w:rPr>
-          <w:rFonts w:asciiTheme="minorHAnsi" w:eastAsia="Times New Roman" w:hAnsiTheme="minorHAnsi" w:cstheme="minorHAnsi"/>
-          <w:color w:val="393939"/>
-          <w:sz w:val="24"/>
-          <w:lang w:eastAsia="es-ES"/>
-        </w:rPr>
+        <w:t>9</w:t>
+      </w:r>
+      <w:r>
+        <w:rPr>
+          <w:rFonts w:asciiTheme="minorHAnsi" w:eastAsia="Times New Roman" w:hAnsiTheme="minorHAnsi" w:cstheme="minorHAnsi"/>
+          <w:color w:val="393939"/>
+          <w:sz w:val="24"/>
+          <w:lang w:eastAsia="es-ES"/>
+        </w:rPr>
+        <w:t>. Se verifica que el sistema muestra el mensaje de error al usuario.</w:t>
+      </w:r>
+    </w:p>
+    <w:p>
+      <w:pPr>
+        <w:spacing w:line="360" w:lineRule="auto"/>
+        <w:jc w:val="both"/>
+        <w:rPr>
+          <w:rFonts w:ascii="Calibri" w:hAnsi="Calibri"/>
+          <w:sz w:val="24"/>
+        </w:rPr>
+      </w:pPr>
+    </w:p>
+    <w:p>
+      <w:pPr>
+        <w:spacing w:line="360" w:lineRule="auto"/>
+        <w:jc w:val="both"/>
+        <w:rPr>
+          <w:rFonts w:ascii="Calibri" w:hAnsi="Calibri"/>
+          <w:sz w:val="24"/>
+        </w:rPr>
+      </w:pPr>
+      <w:r>
+        <w:rPr>
+          <w:rFonts w:ascii="Calibri" w:hAnsi="Calibri"/>
+          <w:sz w:val="24"/>
+        </w:rPr>
+        <w:t>Los casos de prueba definidos para esta historia de usuario se ejecutarán manualmente por el Product Owner.</w:t>
+      </w:r>
+    </w:p>
+    <w:p>
+      <w:pPr>
+        <w:spacing w:line="360" w:lineRule="auto"/>
+        <w:jc w:val="both"/>
+        <w:rPr>
+          <w:rFonts w:ascii="Calibri" w:hAnsi="Calibri"/>
+          <w:sz w:val="24"/>
+        </w:rPr>
+      </w:pPr>
+    </w:p>
+    <w:p>
+      <w:pPr>
+        <w:pStyle w:val="Descripcin"/>
+        <w:rPr>
+          <w:sz w:val="24"/>
+          <w:szCs w:val="24"/>
+        </w:rPr>
+      </w:pPr>
+      <w:r>
         <w:lastRenderedPageBreak/>
-        <w:t>5. El sistema no logra establecer comunicación con la base de datos, por ejemplo, cuando estos están siendo actualizados.</w:t>
-      </w:r>
-    </w:p>
-    <w:p>
-      <w:pPr>
-        <w:shd w:val="clear" w:color="auto" w:fill="FFFFFF"/>
-        <w:spacing w:line="360" w:lineRule="auto"/>
-        <w:jc w:val="both"/>
-        <w:rPr>
-          <w:rFonts w:asciiTheme="minorHAnsi" w:eastAsia="Times New Roman" w:hAnsiTheme="minorHAnsi" w:cstheme="minorHAnsi"/>
-          <w:color w:val="393939"/>
-          <w:sz w:val="24"/>
-          <w:lang w:eastAsia="es-ES"/>
-        </w:rPr>
-      </w:pPr>
-      <w:r>
-        <w:rPr>
-          <w:rFonts w:asciiTheme="minorHAnsi" w:eastAsia="Times New Roman" w:hAnsiTheme="minorHAnsi" w:cstheme="minorHAnsi"/>
-          <w:color w:val="393939"/>
-          <w:sz w:val="24"/>
-          <w:lang w:eastAsia="es-ES"/>
-        </w:rPr>
-        <w:t>6. El sistema muestra la lista de gasolineras vacía.</w:t>
-      </w:r>
-    </w:p>
-    <w:p>
-      <w:pPr>
-        <w:shd w:val="clear" w:color="auto" w:fill="FFFFFF"/>
-        <w:spacing w:line="360" w:lineRule="auto"/>
-        <w:jc w:val="both"/>
-        <w:rPr>
-          <w:rFonts w:asciiTheme="minorHAnsi" w:eastAsia="Times New Roman" w:hAnsiTheme="minorHAnsi" w:cstheme="minorHAnsi"/>
-          <w:color w:val="393939"/>
-          <w:sz w:val="24"/>
-          <w:lang w:eastAsia="es-ES"/>
-        </w:rPr>
-      </w:pPr>
-      <w:r>
-        <w:rPr>
-          <w:rFonts w:asciiTheme="minorHAnsi" w:eastAsia="Times New Roman" w:hAnsiTheme="minorHAnsi" w:cstheme="minorHAnsi"/>
-          <w:color w:val="393939"/>
-          <w:sz w:val="24"/>
-          <w:lang w:eastAsia="es-ES"/>
-        </w:rPr>
-        <w:t>7. El sistema muestra un mensaje de error informando al usuario de que no ha logrado comunicarse con la base de datos.</w:t>
-      </w:r>
-    </w:p>
-    <w:p>
-      <w:pPr>
-        <w:shd w:val="clear" w:color="auto" w:fill="FFFFFF"/>
-        <w:spacing w:line="360" w:lineRule="auto"/>
-        <w:jc w:val="both"/>
-        <w:rPr>
-          <w:rFonts w:asciiTheme="minorHAnsi" w:eastAsia="Times New Roman" w:hAnsiTheme="minorHAnsi" w:cstheme="minorHAnsi"/>
-          <w:color w:val="393939"/>
-          <w:sz w:val="24"/>
-          <w:lang w:eastAsia="es-ES"/>
-        </w:rPr>
-      </w:pPr>
-      <w:r>
-        <w:rPr>
-          <w:rFonts w:asciiTheme="minorHAnsi" w:eastAsia="Times New Roman" w:hAnsiTheme="minorHAnsi" w:cstheme="minorHAnsi"/>
-          <w:color w:val="393939"/>
-          <w:sz w:val="24"/>
-          <w:lang w:eastAsia="es-ES"/>
-        </w:rPr>
-        <w:t>8. Se verifica que el sistema muestra el mensaje de error al usuario.</w:t>
-      </w:r>
-    </w:p>
-    <w:p>
-      <w:pPr>
-        <w:autoSpaceDE w:val="0"/>
-        <w:autoSpaceDN w:val="0"/>
-        <w:adjustRightInd w:val="0"/>
-        <w:spacing w:line="360" w:lineRule="auto"/>
-        <w:rPr>
-          <w:rFonts w:ascii="Calibri" w:hAnsi="Calibri" w:cs="Calibri"/>
-          <w:color w:val="000000"/>
-          <w:sz w:val="24"/>
-        </w:rPr>
-      </w:pPr>
-    </w:p>
-    <w:p>
-      <w:pPr>
-        <w:autoSpaceDE w:val="0"/>
-        <w:autoSpaceDN w:val="0"/>
-        <w:adjustRightInd w:val="0"/>
-        <w:spacing w:line="360" w:lineRule="auto"/>
-        <w:rPr>
-          <w:rFonts w:ascii="Calibri" w:hAnsi="Calibri" w:cs="Calibri"/>
-          <w:color w:val="000000"/>
-          <w:sz w:val="24"/>
-        </w:rPr>
-      </w:pPr>
-    </w:p>
-    <w:p>
-      <w:pPr>
-        <w:spacing w:line="360" w:lineRule="auto"/>
-        <w:jc w:val="both"/>
-        <w:rPr>
-          <w:rFonts w:ascii="Calibri" w:hAnsi="Calibri"/>
-          <w:sz w:val="24"/>
-        </w:rPr>
-      </w:pPr>
-      <w:r>
-        <w:rPr>
-          <w:rFonts w:ascii="Calibri" w:hAnsi="Calibri"/>
-          <w:sz w:val="24"/>
-        </w:rPr>
-        <w:t xml:space="preserve">Los casos de prueba definidos para esta historia de usuario se ejecutarán manualmente por el </w:t>
-      </w:r>
-      <w:proofErr w:type="spellStart"/>
-      <w:r>
-        <w:rPr>
-          <w:rFonts w:ascii="Calibri" w:hAnsi="Calibri"/>
-          <w:sz w:val="24"/>
-        </w:rPr>
-        <w:t>Product</w:t>
-      </w:r>
-      <w:proofErr w:type="spellEnd"/>
-      <w:r>
-        <w:rPr>
-          <w:rFonts w:ascii="Calibri" w:hAnsi="Calibri"/>
-          <w:sz w:val="24"/>
-        </w:rPr>
-        <w:t xml:space="preserve"> </w:t>
-      </w:r>
-      <w:proofErr w:type="spellStart"/>
-      <w:r>
-        <w:rPr>
-          <w:rFonts w:ascii="Calibri" w:hAnsi="Calibri"/>
-          <w:sz w:val="24"/>
-        </w:rPr>
-        <w:t>Owner</w:t>
-      </w:r>
-      <w:proofErr w:type="spellEnd"/>
-      <w:r>
-        <w:rPr>
-          <w:rFonts w:ascii="Calibri" w:hAnsi="Calibri"/>
-          <w:sz w:val="24"/>
-        </w:rPr>
-        <w:t>.</w:t>
-      </w:r>
-    </w:p>
-    <w:p>
-      <w:pPr>
-        <w:spacing w:line="360" w:lineRule="auto"/>
-        <w:jc w:val="both"/>
-        <w:rPr>
-          <w:rFonts w:ascii="Calibri" w:hAnsi="Calibri"/>
-          <w:sz w:val="24"/>
-        </w:rPr>
-      </w:pPr>
-    </w:p>
-    <w:p>
-      <w:pPr>
-        <w:pStyle w:val="Descripcin"/>
-        <w:rPr>
-          <w:sz w:val="24"/>
-          <w:szCs w:val="24"/>
-        </w:rPr>
-      </w:pPr>
-      <w:r>
         <w:t xml:space="preserve">Tabla </w:t>
       </w:r>
       <w:r>
@@ -3202,7 +3122,6 @@
                 <w:sz w:val="24"/>
                 <w:szCs w:val="24"/>
               </w:rPr>
-              <w:lastRenderedPageBreak/>
               <w:t>AÑADIRPTOPARTIDA.F</w:t>
             </w:r>
           </w:p>
@@ -3414,42 +3333,6 @@
         <w:autoSpaceDN w:val="0"/>
         <w:adjustRightInd w:val="0"/>
         <w:spacing w:line="360" w:lineRule="auto"/>
-      </w:pPr>
-    </w:p>
-    <w:p>
-      <w:pPr>
-        <w:autoSpaceDE w:val="0"/>
-        <w:autoSpaceDN w:val="0"/>
-        <w:adjustRightInd w:val="0"/>
-        <w:spacing w:line="360" w:lineRule="auto"/>
-        <w:rPr>
-          <w:rFonts w:ascii="Calibri" w:hAnsi="Calibri" w:cs="Calibri"/>
-          <w:b/>
-          <w:bCs/>
-          <w:sz w:val="24"/>
-        </w:rPr>
-      </w:pPr>
-    </w:p>
-    <w:p>
-      <w:pPr>
-        <w:autoSpaceDE w:val="0"/>
-        <w:autoSpaceDN w:val="0"/>
-        <w:adjustRightInd w:val="0"/>
-        <w:spacing w:line="360" w:lineRule="auto"/>
-        <w:rPr>
-          <w:rFonts w:ascii="Calibri" w:hAnsi="Calibri" w:cs="Calibri"/>
-          <w:b/>
-          <w:bCs/>
-          <w:sz w:val="24"/>
-        </w:rPr>
-      </w:pPr>
-    </w:p>
-    <w:p>
-      <w:pPr>
-        <w:autoSpaceDE w:val="0"/>
-        <w:autoSpaceDN w:val="0"/>
-        <w:adjustRightInd w:val="0"/>
-        <w:spacing w:line="360" w:lineRule="auto"/>
         <w:rPr>
           <w:rFonts w:ascii="Calibri" w:hAnsi="Calibri" w:cs="Calibri"/>
           <w:b/>
@@ -3466,6 +3349,7 @@
           <w:sz w:val="26"/>
           <w:szCs w:val="26"/>
         </w:rPr>
+        <w:lastRenderedPageBreak/>
         <w:t>PRUEBAS DE INTERFAZ DE USUARIO</w:t>
       </w:r>
       <w:r>
@@ -3481,20 +3365,6 @@
     </w:p>
     <w:p>
       <w:pPr>
-        <w:autoSpaceDE w:val="0"/>
-        <w:autoSpaceDN w:val="0"/>
-        <w:adjustRightInd w:val="0"/>
-        <w:spacing w:line="360" w:lineRule="auto"/>
-        <w:rPr>
-          <w:rFonts w:ascii="Calibri" w:hAnsi="Calibri" w:cs="Calibri"/>
-          <w:b/>
-          <w:bCs/>
-          <w:sz w:val="24"/>
-        </w:rPr>
-      </w:pPr>
-    </w:p>
-    <w:p>
-      <w:pPr>
         <w:spacing w:line="360" w:lineRule="auto"/>
         <w:rPr>
           <w:rFonts w:ascii="Calibri" w:hAnsi="Calibri"/>
@@ -3528,7 +3398,7 @@
         <w:spacing w:line="360" w:lineRule="auto"/>
         <w:jc w:val="both"/>
         <w:rPr>
-          <w:rFonts w:ascii="Calibri" w:hAnsi="Calibri"/>
+          <w:rFonts w:asciiTheme="minorHAnsi" w:hAnsiTheme="minorHAnsi" w:cstheme="minorHAnsi"/>
           <w:sz w:val="24"/>
         </w:rPr>
       </w:pPr>
@@ -3575,6 +3445,16 @@
         <w:spacing w:line="360" w:lineRule="auto"/>
         <w:jc w:val="both"/>
         <w:rPr>
+          <w:rFonts w:ascii="Calibri" w:hAnsi="Calibri"/>
+          <w:sz w:val="24"/>
+        </w:rPr>
+      </w:pPr>
+    </w:p>
+    <w:p>
+      <w:pPr>
+        <w:spacing w:line="360" w:lineRule="auto"/>
+        <w:jc w:val="both"/>
+        <w:rPr>
           <w:rFonts w:asciiTheme="minorHAnsi" w:hAnsiTheme="minorHAnsi" w:cstheme="minorHAnsi"/>
           <w:sz w:val="24"/>
         </w:rPr>
@@ -3808,15 +3688,7 @@
           <w:rFonts w:asciiTheme="minorHAnsi" w:hAnsiTheme="minorHAnsi" w:cstheme="minorHAnsi"/>
           <w:sz w:val="24"/>
         </w:rPr>
-        <w:t xml:space="preserve">” de la ventana </w:t>
-      </w:r>
-      <w:r>
-        <w:rPr>
-          <w:rFonts w:asciiTheme="minorHAnsi" w:hAnsiTheme="minorHAnsi" w:cstheme="minorHAnsi"/>
-          <w:sz w:val="24"/>
-        </w:rPr>
-        <w:lastRenderedPageBreak/>
-        <w:t>flotante, se guarda estas coordenadas como ubicación por defecto y que la lista de gasolineras no se refresca.</w:t>
+        <w:t>” de la ventana flotante, se guarda estas coordenadas como ubicación por defecto y que la lista de gasolineras no se refresca.</w:t>
       </w:r>
     </w:p>
     <w:p>
@@ -3889,14 +3761,7 @@
           <w:rFonts w:asciiTheme="minorHAnsi" w:hAnsiTheme="minorHAnsi" w:cstheme="minorHAnsi"/>
           <w:sz w:val="24"/>
         </w:rPr>
-        <w:t>Establecer” de la ventana flotante, se guarda estas coordenadas como ubicación por defecto y qu</w:t>
-      </w:r>
-      <w:r>
-        <w:rPr>
-          <w:rFonts w:asciiTheme="minorHAnsi" w:hAnsiTheme="minorHAnsi" w:cstheme="minorHAnsi"/>
-          <w:sz w:val="24"/>
-        </w:rPr>
-        <w:t>e la lista de gasolineras se refresca y</w:t>
+        <w:t>Establecer” de la ventana flotante, se guarda estas coordenadas como ubicación por defecto y que la lista de gasolineras se refresca y</w:t>
       </w:r>
       <w:r>
         <w:rPr>
@@ -3904,49 +3769,26 @@
           <w:bCs/>
           <w:sz w:val="24"/>
         </w:rPr>
-        <w:t xml:space="preserve"> </w:t>
-      </w:r>
-      <w:r>
+        <w:t xml:space="preserve"> que cada gasolinera está más lejos de la anterior.</w:t>
+      </w:r>
+    </w:p>
+    <w:p>
+      <w:pPr>
+        <w:spacing w:line="360" w:lineRule="auto"/>
+        <w:jc w:val="both"/>
+        <w:rPr>
+          <w:rFonts w:ascii="Calibri" w:hAnsi="Calibri"/>
+          <w:sz w:val="24"/>
+        </w:rPr>
+      </w:pPr>
+    </w:p>
+    <w:p>
+      <w:pPr>
+        <w:spacing w:line="360" w:lineRule="auto"/>
+        <w:jc w:val="both"/>
         <w:rPr>
           <w:rFonts w:ascii="Calibri" w:hAnsi="Calibri"/>
           <w:bCs/>
-          <w:sz w:val="24"/>
-        </w:rPr>
-        <w:t xml:space="preserve">que cada gasolinera está más </w:t>
-      </w:r>
-      <w:r>
-        <w:rPr>
-          <w:rFonts w:ascii="Calibri" w:hAnsi="Calibri"/>
-          <w:bCs/>
-          <w:sz w:val="24"/>
-        </w:rPr>
-        <w:t>lejos</w:t>
-      </w:r>
-      <w:r>
-        <w:rPr>
-          <w:rFonts w:ascii="Calibri" w:hAnsi="Calibri"/>
-          <w:bCs/>
-          <w:sz w:val="24"/>
-        </w:rPr>
-        <w:t xml:space="preserve"> de la anterior.</w:t>
-      </w:r>
-    </w:p>
-    <w:p>
-      <w:pPr>
-        <w:spacing w:line="360" w:lineRule="auto"/>
-        <w:jc w:val="both"/>
-        <w:rPr>
-          <w:rFonts w:ascii="Calibri" w:hAnsi="Calibri"/>
-          <w:sz w:val="24"/>
-        </w:rPr>
-      </w:pPr>
-    </w:p>
-    <w:p>
-      <w:pPr>
-        <w:spacing w:line="360" w:lineRule="auto"/>
-        <w:jc w:val="both"/>
-        <w:rPr>
-          <w:rFonts w:ascii="Calibri" w:hAnsi="Calibri"/>
           <w:sz w:val="24"/>
         </w:rPr>
       </w:pPr>
@@ -3980,21 +3822,7 @@
           <w:rFonts w:ascii="Calibri" w:hAnsi="Calibri"/>
           <w:sz w:val="24"/>
         </w:rPr>
-        <w:t xml:space="preserve">Se comprobará que, teniendo el filtro de orden por “distancia” </w:t>
-      </w:r>
-      <w:r>
-        <w:rPr>
-          <w:rFonts w:ascii="Calibri" w:hAnsi="Calibri"/>
-          <w:sz w:val="24"/>
-        </w:rPr>
-        <w:t>descendentemente</w:t>
-      </w:r>
-      <w:r>
-        <w:rPr>
-          <w:rFonts w:ascii="Calibri" w:hAnsi="Calibri"/>
-          <w:sz w:val="24"/>
-        </w:rPr>
-        <w:t xml:space="preserve">, al </w:t>
+        <w:t xml:space="preserve">Se comprobará que, teniendo el filtro de orden por “distancia” descendentemente, al </w:t>
       </w:r>
       <w:r>
         <w:rPr>
@@ -4015,14 +3843,7 @@
           <w:rFonts w:asciiTheme="minorHAnsi" w:hAnsiTheme="minorHAnsi" w:cstheme="minorHAnsi"/>
           <w:sz w:val="24"/>
         </w:rPr>
-        <w:t>Establecer” de la ventana flotante, se guarda estas coordenadas como ubicación por defecto y que la lista de gasolineras se refresca y</w:t>
-      </w:r>
-      <w:r>
-        <w:rPr>
-          <w:rFonts w:asciiTheme="minorHAnsi" w:hAnsiTheme="minorHAnsi" w:cstheme="minorHAnsi"/>
-          <w:sz w:val="24"/>
-        </w:rPr>
-        <w:t xml:space="preserve"> </w:t>
+        <w:t xml:space="preserve">Establecer” de la ventana flotante, se guarda estas coordenadas como ubicación por defecto y que la lista de gasolineras se refresca y </w:t>
       </w:r>
       <w:r>
         <w:rPr>
@@ -4030,23 +3851,7 @@
           <w:bCs/>
           <w:sz w:val="24"/>
         </w:rPr>
-        <w:t xml:space="preserve">que cada gasolinera está más </w:t>
-      </w:r>
-      <w:r>
-        <w:rPr>
-          <w:rFonts w:ascii="Calibri" w:hAnsi="Calibri"/>
-          <w:bCs/>
-          <w:sz w:val="24"/>
-        </w:rPr>
-        <w:t>cerca</w:t>
-      </w:r>
-      <w:r>
-        <w:rPr>
-          <w:rFonts w:ascii="Calibri" w:hAnsi="Calibri"/>
-          <w:bCs/>
-          <w:sz w:val="24"/>
-        </w:rPr>
-        <w:t xml:space="preserve"> de la anterior.</w:t>
+        <w:t>que cada gasolinera está más cerca de la anterior.</w:t>
       </w:r>
     </w:p>
     <w:p>
@@ -4074,6 +3879,7 @@
           <w:b/>
           <w:sz w:val="24"/>
         </w:rPr>
+        <w:lastRenderedPageBreak/>
         <w:t>UIT.3A.</w:t>
       </w:r>
       <w:r>
@@ -4194,13 +4000,7 @@
         <w:rPr>
           <w:sz w:val="24"/>
         </w:rPr>
-        <w:t xml:space="preserve">e </w:t>
-      </w:r>
-      <w:r>
-        <w:rPr>
-          <w:sz w:val="24"/>
-        </w:rPr>
-        <w:t xml:space="preserve">introduce más de un </w:t>
+        <w:t xml:space="preserve">e introduce más de un </w:t>
       </w:r>
       <w:r>
         <w:rPr>
@@ -4310,16 +4110,6 @@
           <w:sz w:val="24"/>
         </w:rPr>
       </w:pPr>
-    </w:p>
-    <w:p>
-      <w:pPr>
-        <w:spacing w:line="360" w:lineRule="auto"/>
-        <w:jc w:val="both"/>
-        <w:rPr>
-          <w:rFonts w:ascii="Calibri" w:hAnsi="Calibri"/>
-          <w:sz w:val="24"/>
-        </w:rPr>
-      </w:pPr>
       <w:r>
         <w:rPr>
           <w:rFonts w:ascii="Calibri" w:hAnsi="Calibri"/>
@@ -4380,7 +4170,6 @@
           <w:b/>
           <w:sz w:val="24"/>
         </w:rPr>
-        <w:lastRenderedPageBreak/>
         <w:t>UIT.4</w:t>
       </w:r>
       <w:r>
@@ -4501,19 +4290,8 @@
                 <w:sz w:val="24"/>
                 <w:szCs w:val="24"/>
               </w:rPr>
-              <w:t xml:space="preserve">Acciones que realizar por </w:t>
-            </w:r>
-            <w:proofErr w:type="spellStart"/>
-            <w:r>
-              <w:rPr>
-                <w:b/>
-                <w:bCs/>
-                <w:sz w:val="24"/>
-                <w:szCs w:val="24"/>
-              </w:rPr>
-              <w:t>Espresso</w:t>
-            </w:r>
-            <w:proofErr w:type="spellEnd"/>
+              <w:t>Acciones que realizar por Espresso</w:t>
+            </w:r>
           </w:p>
         </w:tc>
         <w:tc>
@@ -4910,6 +4688,13 @@
               </w:rPr>
               <w:t>Introducir valores correctos en ambos campos y clic sobre “Establecer”</w:t>
             </w:r>
+            <w:r>
+              <w:rPr>
+                <w:sz w:val="24"/>
+                <w:szCs w:val="24"/>
+              </w:rPr>
+              <w:t>.</w:t>
+            </w:r>
           </w:p>
         </w:tc>
         <w:tc>
@@ -4932,7 +4717,15 @@
                 <w:sz w:val="24"/>
                 <w:szCs w:val="24"/>
               </w:rPr>
-              <w:t>La lista de las gasolineras se refresca de tal forma que la primera gasolinera sea la más cercana y la última la más alejada.</w:t>
+              <w:t xml:space="preserve">La lista de las gasolineras se refresca de tal forma que la primera gasolinera sea la más </w:t>
+            </w:r>
+            <w:r>
+              <w:rPr>
+                <w:sz w:val="24"/>
+                <w:szCs w:val="24"/>
+              </w:rPr>
+              <w:lastRenderedPageBreak/>
+              <w:t>cercana y la última la más alejada.</w:t>
             </w:r>
           </w:p>
         </w:tc>
@@ -4961,6 +4754,7 @@
                 <w:sz w:val="24"/>
                 <w:szCs w:val="24"/>
               </w:rPr>
+              <w:lastRenderedPageBreak/>
               <w:t>UIT.2C</w:t>
             </w:r>
           </w:p>
@@ -4987,6 +4781,13 @@
               </w:rPr>
               <w:t>Introducir valores correctos en ambos campos y clic sobre “Establecer”</w:t>
             </w:r>
+            <w:r>
+              <w:rPr>
+                <w:sz w:val="24"/>
+                <w:szCs w:val="24"/>
+              </w:rPr>
+              <w:t>.</w:t>
+            </w:r>
           </w:p>
         </w:tc>
         <w:tc>
@@ -5009,49 +4810,7 @@
                 <w:sz w:val="24"/>
                 <w:szCs w:val="24"/>
               </w:rPr>
-              <w:t>La lista de las gasolineras se refresca de tal forma</w:t>
-            </w:r>
-            <w:r>
-              <w:rPr>
-                <w:sz w:val="24"/>
-                <w:szCs w:val="24"/>
-              </w:rPr>
-              <w:t xml:space="preserve"> que</w:t>
-            </w:r>
-            <w:r>
-              <w:rPr>
-                <w:sz w:val="24"/>
-                <w:szCs w:val="24"/>
-              </w:rPr>
-              <w:t xml:space="preserve"> la primera gasolinera sea la más </w:t>
-            </w:r>
-            <w:r>
-              <w:rPr>
-                <w:sz w:val="24"/>
-                <w:szCs w:val="24"/>
-              </w:rPr>
-              <w:t>alejada</w:t>
-            </w:r>
-            <w:r>
-              <w:rPr>
-                <w:sz w:val="24"/>
-                <w:szCs w:val="24"/>
-              </w:rPr>
-              <w:t xml:space="preserve"> y la última la más </w:t>
-            </w:r>
-            <w:r>
-              <w:rPr>
-                <w:sz w:val="24"/>
-                <w:szCs w:val="24"/>
-              </w:rPr>
-              <w:t>cercana</w:t>
-            </w:r>
-            <w:r>
-              <w:rPr>
-                <w:sz w:val="24"/>
-                <w:szCs w:val="24"/>
-              </w:rPr>
-              <w:t>.</w:t>
+              <w:t>La lista de las gasolineras se refresca de tal forma que la primera gasolinera sea la más alejada y la última la más cercana.</w:t>
             </w:r>
           </w:p>
         </w:tc>
@@ -5103,28 +4862,7 @@
                 <w:sz w:val="24"/>
                 <w:szCs w:val="24"/>
               </w:rPr>
-              <w:t xml:space="preserve">Introducir valores </w:t>
-            </w:r>
-            <w:r>
-              <w:rPr>
-                <w:sz w:val="24"/>
-                <w:szCs w:val="24"/>
-              </w:rPr>
-              <w:t>erróneos</w:t>
-            </w:r>
-            <w:r>
-              <w:rPr>
-                <w:sz w:val="24"/>
-                <w:szCs w:val="24"/>
-              </w:rPr>
-              <w:t xml:space="preserve"> en ambos campos y clic sobre “Establecer”</w:t>
-            </w:r>
-            <w:r>
-              <w:rPr>
-                <w:sz w:val="24"/>
-                <w:szCs w:val="24"/>
-              </w:rPr>
-              <w:t>.</w:t>
+              <w:t>Introducir valores erróneos en ambos campos y clic sobre “Establecer”.</w:t>
             </w:r>
           </w:p>
         </w:tc>
@@ -5276,28 +5014,7 @@
                 <w:sz w:val="24"/>
                 <w:szCs w:val="24"/>
               </w:rPr>
-              <w:t>Clic sobre e</w:t>
-            </w:r>
-            <w:r>
-              <w:rPr>
-                <w:sz w:val="24"/>
-                <w:szCs w:val="24"/>
-              </w:rPr>
-              <w:t xml:space="preserve">l botón ubicación, se introducen ambos valores y </w:t>
-            </w:r>
-            <w:r>
-              <w:rPr>
-                <w:sz w:val="24"/>
-                <w:szCs w:val="24"/>
-              </w:rPr>
-              <w:t>clic sobre “Cancelar”</w:t>
-            </w:r>
-            <w:r>
-              <w:rPr>
-                <w:sz w:val="24"/>
-                <w:szCs w:val="24"/>
-              </w:rPr>
-              <w:t>.</w:t>
+              <w:t>Clic sobre el botón ubicación, se introducen ambos valores y clic sobre “Cancelar”.</w:t>
             </w:r>
           </w:p>
         </w:tc>
@@ -5350,7 +5067,11 @@
           <w:szCs w:val="26"/>
         </w:rPr>
       </w:pPr>
-      <w:r>
+    </w:p>
+    <w:p>
+      <w:pPr>
+        <w:pStyle w:val="Default"/>
+        <w:spacing w:line="360" w:lineRule="auto"/>
         <w:rPr>
           <w:b/>
           <w:bCs/>
@@ -5358,6 +5079,15 @@
           <w:sz w:val="26"/>
           <w:szCs w:val="26"/>
         </w:rPr>
+      </w:pPr>
+      <w:r>
+        <w:rPr>
+          <w:b/>
+          <w:bCs/>
+          <w:color w:val="auto"/>
+          <w:sz w:val="26"/>
+          <w:szCs w:val="26"/>
+        </w:rPr>
         <w:t xml:space="preserve">PRUEBAS UNITARIAS </w:t>
       </w:r>
     </w:p>
@@ -5393,19 +5123,8 @@
           <w:szCs w:val="24"/>
           <w:u w:val="single"/>
         </w:rPr>
-        <w:t xml:space="preserve"> de </w:t>
-      </w:r>
-      <w:proofErr w:type="spellStart"/>
-      <w:r>
-        <w:rPr>
-          <w:b/>
-          <w:sz w:val="24"/>
-          <w:szCs w:val="24"/>
-          <w:u w:val="single"/>
-        </w:rPr>
-        <w:t>Presenter</w:t>
-      </w:r>
-      <w:proofErr w:type="spellEnd"/>
+        <w:t xml:space="preserve"> de Presenter</w:t>
+      </w:r>
     </w:p>
     <w:p>
       <w:pPr>
@@ -5438,107 +5157,46 @@
           <w:sz w:val="24"/>
           <w:szCs w:val="24"/>
         </w:rPr>
-        <w:t xml:space="preserve">Clase </w:t>
-      </w:r>
-      <w:proofErr w:type="spellStart"/>
-      <w:r>
-        <w:rPr>
-          <w:b/>
-          <w:bCs/>
+        <w:t>Clase PresenterGasolineras:</w:t>
+      </w:r>
+      <w:r>
+        <w:rPr>
           <w:sz w:val="24"/>
           <w:szCs w:val="24"/>
         </w:rPr>
-        <w:t>PresenterGasolineras</w:t>
-      </w:r>
-      <w:proofErr w:type="spellEnd"/>
-      <w:r>
-        <w:rPr>
-          <w:b/>
-          <w:bCs/>
+        <w:t xml:space="preserve"> </w:t>
+      </w:r>
+      <w:r>
+        <w:rPr>
           <w:sz w:val="24"/>
           <w:szCs w:val="24"/>
         </w:rPr>
-        <w:t>:</w:t>
-      </w:r>
-      <w:r>
-        <w:rPr>
+        <w:t xml:space="preserve">Para esta clase se probarán los métodos </w:t>
+      </w:r>
+      <w:r>
+        <w:rPr>
+          <w:i/>
           <w:sz w:val="24"/>
           <w:szCs w:val="24"/>
         </w:rPr>
-        <w:t xml:space="preserve"> </w:t>
-      </w:r>
-      <w:r>
-        <w:rPr>
+        <w:t>lecturaCoordenadaPorDef</w:t>
+      </w:r>
+      <w:r>
+        <w:rPr>
+          <w:i/>
           <w:sz w:val="24"/>
           <w:szCs w:val="24"/>
         </w:rPr>
-        <w:t xml:space="preserve">Para esta clase se probarán los métodos </w:t>
-      </w:r>
-      <w:proofErr w:type="spellStart"/>
+        <w:t>ecto y escr</w:t>
+      </w:r>
       <w:r>
         <w:rPr>
           <w:i/>
           <w:sz w:val="24"/>
           <w:szCs w:val="24"/>
         </w:rPr>
-        <w:t>lecturaCoordenadaPorDef</w:t>
-      </w:r>
-      <w:r>
-        <w:rPr>
-          <w:i/>
-          <w:sz w:val="24"/>
-          <w:szCs w:val="24"/>
-        </w:rPr>
-        <w:t>ecto</w:t>
-      </w:r>
-      <w:proofErr w:type="spellEnd"/>
-      <w:r>
-        <w:rPr>
-          <w:i/>
-          <w:sz w:val="24"/>
-          <w:szCs w:val="24"/>
-        </w:rPr>
-        <w:t xml:space="preserve"> y </w:t>
-      </w:r>
-      <w:proofErr w:type="spellStart"/>
-      <w:r>
-        <w:rPr>
-          <w:i/>
-          <w:sz w:val="24"/>
-          <w:szCs w:val="24"/>
-        </w:rPr>
-        <w:t>escr</w:t>
-      </w:r>
-      <w:r>
-        <w:rPr>
-          <w:i/>
-          <w:sz w:val="24"/>
-          <w:szCs w:val="24"/>
-        </w:rPr>
-        <w:t>ituraCoordenadasPorDefecto</w:t>
-      </w:r>
-      <w:proofErr w:type="spellEnd"/>
-      <w:r>
-        <w:rPr>
-          <w:i/>
-          <w:sz w:val="24"/>
-          <w:szCs w:val="24"/>
-        </w:rPr>
-        <w:t>.</w:t>
-      </w:r>
-    </w:p>
-    <w:p>
-      <w:pPr>
-        <w:pStyle w:val="Prrafodelista"/>
-        <w:spacing w:line="360" w:lineRule="auto"/>
-        <w:ind w:left="360"/>
-        <w:jc w:val="both"/>
-        <w:rPr>
-          <w:i/>
-          <w:sz w:val="24"/>
-          <w:szCs w:val="24"/>
-        </w:rPr>
-      </w:pPr>
+        <w:t>ituraCoordenadasPorDefecto.</w:t>
+      </w:r>
     </w:p>
     <w:p>
       <w:pPr>
@@ -5565,8 +5223,6 @@
         </w:rPr>
         <w:t xml:space="preserve"> Método </w:t>
       </w:r>
-      <w:proofErr w:type="spellStart"/>
-      <w:proofErr w:type="gramStart"/>
       <w:r>
         <w:rPr>
           <w:rFonts w:ascii="Calibri" w:hAnsi="Calibri"/>
@@ -5574,15 +5230,13 @@
         </w:rPr>
         <w:t>lecturaCoordenadaPorDefecto</w:t>
       </w:r>
-      <w:proofErr w:type="spellEnd"/>
       <w:r>
         <w:rPr>
           <w:rFonts w:ascii="Calibri" w:hAnsi="Calibri"/>
           <w:sz w:val="24"/>
         </w:rPr>
-        <w:t>(</w:t>
-      </w:r>
-      <w:proofErr w:type="gramEnd"/>
+        <w:t xml:space="preserve"> (</w:t>
+      </w:r>
       <w:r>
         <w:rPr>
           <w:rFonts w:ascii="Calibri" w:hAnsi="Calibri"/>
@@ -5612,13 +5266,8 @@
         <w:t xml:space="preserve">Casos de prueba </w:t>
       </w:r>
       <w:r>
-        <w:t xml:space="preserve">válidos para el método </w:t>
-      </w:r>
-      <w:proofErr w:type="spellStart"/>
-      <w:r>
-        <w:t>lecturaCoordenadaPorDefecto</w:t>
-      </w:r>
-      <w:proofErr w:type="spellEnd"/>
+        <w:t>válidos para el método lecturaCoordenadaPorDefecto</w:t>
+      </w:r>
     </w:p>
     <w:tbl>
       <w:tblPr>
@@ -5764,21 +5413,19 @@
                 <w:szCs w:val="24"/>
               </w:rPr>
             </w:pPr>
-            <w:proofErr w:type="spellStart"/>
-            <w:r>
-              <w:rPr>
-                <w:sz w:val="24"/>
-                <w:szCs w:val="24"/>
-              </w:rPr>
-              <w:t>Activity</w:t>
-            </w:r>
-            <w:proofErr w:type="spellEnd"/>
-            <w:r>
-              <w:rPr>
-                <w:sz w:val="24"/>
-                <w:szCs w:val="24"/>
-              </w:rPr>
-              <w:t xml:space="preserve"> iniciada</w:t>
+            <w:r>
+              <w:rPr>
+                <w:sz w:val="24"/>
+                <w:szCs w:val="24"/>
+              </w:rPr>
+              <w:t>Activity iniciada</w:t>
+            </w:r>
+            <w:r>
+              <w:rPr>
+                <w:sz w:val="24"/>
+                <w:szCs w:val="24"/>
+              </w:rPr>
+              <w:t>.</w:t>
             </w:r>
           </w:p>
           <w:p>
@@ -5836,11 +5483,6 @@
         </w:tc>
       </w:tr>
     </w:tbl>
-    <w:p>
-      <w:pPr>
-        <w:pStyle w:val="Descripcin"/>
-      </w:pPr>
-    </w:p>
     <w:p/>
     <w:p/>
     <w:p>
@@ -5852,28 +5494,14 @@
         </w:rPr>
       </w:pPr>
       <w:r>
-        <w:t xml:space="preserve">Tabla </w:t>
-      </w:r>
-      <w:r>
-        <w:t>4</w:t>
-      </w:r>
-      <w:r>
-        <w:t xml:space="preserve">. </w:t>
+        <w:t xml:space="preserve">Tabla 4. </w:t>
       </w:r>
       <w:r>
         <w:t xml:space="preserve">Casos de prueba </w:t>
       </w:r>
       <w:r>
-        <w:t xml:space="preserve">no </w:t>
-      </w:r>
-      <w:r>
-        <w:t xml:space="preserve">válidos para el método </w:t>
-      </w:r>
-      <w:proofErr w:type="spellStart"/>
-      <w:r>
-        <w:t>lecturaCoordenadaPorDefecto</w:t>
-      </w:r>
-      <w:proofErr w:type="spellEnd"/>
+        <w:t>no válidos para el método lecturaCoordenadaPorDefecto</w:t>
+      </w:r>
     </w:p>
     <w:tbl>
       <w:tblPr>
@@ -6012,21 +5640,19 @@
                 <w:szCs w:val="24"/>
               </w:rPr>
             </w:pPr>
-            <w:proofErr w:type="spellStart"/>
-            <w:r>
-              <w:rPr>
-                <w:sz w:val="24"/>
-                <w:szCs w:val="24"/>
-              </w:rPr>
-              <w:t>Activity</w:t>
-            </w:r>
-            <w:proofErr w:type="spellEnd"/>
-            <w:r>
-              <w:rPr>
-                <w:sz w:val="24"/>
-                <w:szCs w:val="24"/>
-              </w:rPr>
-              <w:t xml:space="preserve"> iniciada</w:t>
+            <w:r>
+              <w:rPr>
+                <w:sz w:val="24"/>
+                <w:szCs w:val="24"/>
+              </w:rPr>
+              <w:t>Activity iniciada</w:t>
+            </w:r>
+            <w:r>
+              <w:rPr>
+                <w:sz w:val="24"/>
+                <w:szCs w:val="24"/>
+              </w:rPr>
+              <w:t>.</w:t>
             </w:r>
           </w:p>
           <w:p>
@@ -6050,6 +5676,13 @@
               </w:rPr>
               <w:t>Ruta fichero erróneo</w:t>
             </w:r>
+            <w:r>
+              <w:rPr>
+                <w:sz w:val="24"/>
+                <w:szCs w:val="24"/>
+              </w:rPr>
+              <w:t>.</w:t>
+            </w:r>
           </w:p>
         </w:tc>
         <w:tc>
@@ -6066,7 +5699,6 @@
                 <w:szCs w:val="24"/>
               </w:rPr>
             </w:pPr>
-            <w:proofErr w:type="spellStart"/>
             <w:r>
               <w:rPr>
                 <w:sz w:val="24"/>
@@ -6074,7 +5706,6 @@
               </w:rPr>
               <w:t>IOException</w:t>
             </w:r>
-            <w:proofErr w:type="spellEnd"/>
           </w:p>
         </w:tc>
       </w:tr>
@@ -6131,23 +5762,14 @@
                 <w:sz w:val="24"/>
                 <w:szCs w:val="24"/>
               </w:rPr>
-              <w:t xml:space="preserve">- </w:t>
-            </w:r>
-            <w:proofErr w:type="spellStart"/>
-            <w:r>
-              <w:rPr>
-                <w:sz w:val="24"/>
-                <w:szCs w:val="24"/>
-              </w:rPr>
-              <w:t>Activity</w:t>
-            </w:r>
-            <w:proofErr w:type="spellEnd"/>
-            <w:r>
-              <w:rPr>
-                <w:sz w:val="24"/>
-                <w:szCs w:val="24"/>
-              </w:rPr>
-              <w:t xml:space="preserve"> iniciada</w:t>
+              <w:t>- Activity iniciada</w:t>
+            </w:r>
+            <w:r>
+              <w:rPr>
+                <w:sz w:val="24"/>
+                <w:szCs w:val="24"/>
+              </w:rPr>
+              <w:t>.</w:t>
             </w:r>
           </w:p>
           <w:p>
@@ -6166,6 +5788,13 @@
                 <w:szCs w:val="24"/>
               </w:rPr>
               <w:t>- Fichero vacío</w:t>
+            </w:r>
+            <w:r>
+              <w:rPr>
+                <w:sz w:val="24"/>
+                <w:szCs w:val="24"/>
+              </w:rPr>
+              <w:t>.</w:t>
             </w:r>
           </w:p>
         </w:tc>
@@ -6236,8 +5865,6 @@
               </w:rPr>
               <w:t>UT.1D</w:t>
             </w:r>
-            <w:bookmarkStart w:id="0" w:name="_GoBack"/>
-            <w:bookmarkEnd w:id="0"/>
           </w:p>
         </w:tc>
         <w:tc>
@@ -6259,23 +5886,14 @@
                 <w:sz w:val="24"/>
                 <w:szCs w:val="24"/>
               </w:rPr>
-              <w:t xml:space="preserve">- </w:t>
-            </w:r>
-            <w:proofErr w:type="spellStart"/>
-            <w:r>
-              <w:rPr>
-                <w:sz w:val="24"/>
-                <w:szCs w:val="24"/>
-              </w:rPr>
-              <w:t>Activity</w:t>
-            </w:r>
-            <w:proofErr w:type="spellEnd"/>
-            <w:r>
-              <w:rPr>
-                <w:sz w:val="24"/>
-                <w:szCs w:val="24"/>
-              </w:rPr>
-              <w:t xml:space="preserve"> iniciada</w:t>
+              <w:t>- Activity iniciada</w:t>
+            </w:r>
+            <w:r>
+              <w:rPr>
+                <w:sz w:val="24"/>
+                <w:szCs w:val="24"/>
+              </w:rPr>
+              <w:t>.</w:t>
             </w:r>
           </w:p>
           <w:p>
@@ -6293,14 +5911,14 @@
                 <w:sz w:val="24"/>
                 <w:szCs w:val="24"/>
               </w:rPr>
-              <w:t xml:space="preserve">- Fichero </w:t>
-            </w:r>
-            <w:r>
-              <w:rPr>
-                <w:sz w:val="24"/>
-                <w:szCs w:val="24"/>
-              </w:rPr>
-              <w:t>con coordenadas erróneas</w:t>
+              <w:t>- Fichero con coordenadas erróneas</w:t>
+            </w:r>
+            <w:r>
+              <w:rPr>
+                <w:sz w:val="24"/>
+                <w:szCs w:val="24"/>
+              </w:rPr>
+              <w:t>.</w:t>
             </w:r>
           </w:p>
         </w:tc>
@@ -6349,16 +5967,6 @@
     </w:tbl>
     <w:p>
       <w:pPr>
-        <w:pStyle w:val="NormalWeb"/>
-        <w:spacing w:line="360" w:lineRule="auto"/>
-        <w:jc w:val="both"/>
-        <w:rPr>
-          <w:rFonts w:ascii="Calibri" w:hAnsi="Calibri"/>
-        </w:rPr>
-      </w:pPr>
-    </w:p>
-    <w:p>
-      <w:pPr>
         <w:spacing w:line="360" w:lineRule="auto"/>
         <w:jc w:val="both"/>
         <w:rPr>
@@ -6375,18 +5983,6 @@
         <w:jc w:val="both"/>
         <w:rPr>
           <w:rFonts w:ascii="Calibri" w:hAnsi="Calibri"/>
-          <w:b/>
-          <w:bCs/>
-          <w:sz w:val="24"/>
-        </w:rPr>
-      </w:pPr>
-    </w:p>
-    <w:p>
-      <w:pPr>
-        <w:spacing w:line="360" w:lineRule="auto"/>
-        <w:jc w:val="both"/>
-        <w:rPr>
-          <w:rFonts w:ascii="Calibri" w:hAnsi="Calibri"/>
           <w:sz w:val="24"/>
         </w:rPr>
       </w:pPr>
@@ -6397,7 +5993,6 @@
           <w:bCs/>
           <w:sz w:val="24"/>
         </w:rPr>
-        <w:lastRenderedPageBreak/>
         <w:t>UT.2</w:t>
       </w:r>
       <w:r>
@@ -6407,31 +6002,22 @@
         </w:rPr>
         <w:t xml:space="preserve"> Método </w:t>
       </w:r>
-      <w:proofErr w:type="spellStart"/>
-      <w:proofErr w:type="gramStart"/>
       <w:r>
         <w:rPr>
           <w:rFonts w:ascii="Calibri" w:hAnsi="Calibri"/>
           <w:sz w:val="24"/>
         </w:rPr>
-        <w:t>escritur</w:t>
-      </w:r>
+        <w:t>escrituraCoordenadaPorDefecto</w:t>
+      </w:r>
+      <w:bookmarkStart w:id="0" w:name="_GoBack"/>
+      <w:bookmarkEnd w:id="0"/>
       <w:r>
         <w:rPr>
           <w:rFonts w:ascii="Calibri" w:hAnsi="Calibri"/>
           <w:sz w:val="24"/>
         </w:rPr>
-        <w:t>aCoordenadaPorDefecto</w:t>
-      </w:r>
-      <w:proofErr w:type="spellEnd"/>
-      <w:r>
-        <w:rPr>
-          <w:rFonts w:ascii="Calibri" w:hAnsi="Calibri"/>
-          <w:sz w:val="24"/>
-        </w:rPr>
-        <w:t>()</w:t>
-      </w:r>
-      <w:proofErr w:type="gramEnd"/>
+        <w:t xml:space="preserve"> ()</w:t>
+      </w:r>
     </w:p>
     <w:p>
       <w:pPr>
@@ -6442,28 +6028,14 @@
         </w:rPr>
       </w:pPr>
       <w:r>
-        <w:t xml:space="preserve">Tabla </w:t>
-      </w:r>
-      <w:r>
-        <w:t>5</w:t>
-      </w:r>
-      <w:r>
-        <w:t xml:space="preserve">. </w:t>
+        <w:t xml:space="preserve">Tabla 5. </w:t>
       </w:r>
       <w:r>
         <w:t xml:space="preserve">Casos de prueba </w:t>
       </w:r>
       <w:r>
-        <w:t xml:space="preserve">válidos para el método </w:t>
-      </w:r>
-      <w:proofErr w:type="spellStart"/>
-      <w:r>
-        <w:t>escritura</w:t>
-      </w:r>
-      <w:r>
-        <w:t>CoordenadaPorDefecto</w:t>
-      </w:r>
-      <w:proofErr w:type="spellEnd"/>
+        <w:t>válidos para el método escrituraCoordenadaPorDefecto</w:t>
+      </w:r>
     </w:p>
     <w:tbl>
       <w:tblPr>
@@ -6614,35 +6186,14 @@
                 <w:sz w:val="24"/>
                 <w:szCs w:val="24"/>
               </w:rPr>
-              <w:t>U</w:t>
-            </w:r>
-            <w:r>
-              <w:rPr>
-                <w:sz w:val="24"/>
-                <w:szCs w:val="24"/>
-              </w:rPr>
-              <w:t>nas coordenadas (latitud y longitud</w:t>
-            </w:r>
-            <w:r>
-              <w:rPr>
-                <w:sz w:val="24"/>
-                <w:szCs w:val="24"/>
-              </w:rPr>
-              <w:t xml:space="preserve"> separadas por un espacio</w:t>
-            </w:r>
-            <w:r>
-              <w:rPr>
-                <w:sz w:val="24"/>
-                <w:szCs w:val="24"/>
-              </w:rPr>
-              <w:t xml:space="preserve">) </w:t>
-            </w:r>
-            <w:r>
-              <w:rPr>
-                <w:sz w:val="24"/>
-                <w:szCs w:val="24"/>
-              </w:rPr>
-              <w:t>con valores correctos</w:t>
+              <w:t>Unas coordenadas (latitud y longitud separadas por un espacio) con valores correctos</w:t>
+            </w:r>
+            <w:r>
+              <w:rPr>
+                <w:sz w:val="24"/>
+                <w:szCs w:val="24"/>
+              </w:rPr>
+              <w:t>.</w:t>
             </w:r>
           </w:p>
           <w:p>
@@ -6659,21 +6210,19 @@
                 <w:sz w:val="24"/>
               </w:rPr>
             </w:pPr>
-            <w:proofErr w:type="spellStart"/>
             <w:r>
               <w:rPr>
                 <w:rFonts w:asciiTheme="minorHAnsi" w:hAnsiTheme="minorHAnsi"/>
                 <w:sz w:val="24"/>
               </w:rPr>
-              <w:t>Activity</w:t>
-            </w:r>
-            <w:proofErr w:type="spellEnd"/>
+              <w:t>Activity iniciada</w:t>
+            </w:r>
             <w:r>
               <w:rPr>
                 <w:rFonts w:asciiTheme="minorHAnsi" w:hAnsiTheme="minorHAnsi"/>
                 <w:sz w:val="24"/>
               </w:rPr>
-              <w:t xml:space="preserve"> iniciada</w:t>
+              <w:t>.</w:t>
             </w:r>
           </w:p>
           <w:p>
@@ -6697,6 +6246,13 @@
               </w:rPr>
               <w:t>Ruta de un fichero de texto</w:t>
             </w:r>
+            <w:r>
+              <w:rPr>
+                <w:sz w:val="24"/>
+                <w:szCs w:val="24"/>
+              </w:rPr>
+              <w:t>.</w:t>
+            </w:r>
           </w:p>
         </w:tc>
         <w:tc>
@@ -6726,30 +6282,19 @@
     </w:tbl>
     <w:p>
       <w:pPr>
-        <w:pStyle w:val="NormalWeb"/>
-        <w:spacing w:line="360" w:lineRule="auto"/>
-        <w:jc w:val="both"/>
-        <w:rPr>
-          <w:rFonts w:ascii="Calibri" w:hAnsi="Calibri"/>
-        </w:rPr>
-      </w:pPr>
-    </w:p>
-    <w:p>
-      <w:pPr>
         <w:pStyle w:val="Descripcin"/>
+      </w:pPr>
+    </w:p>
+    <w:p>
+      <w:pPr>
+        <w:pStyle w:val="Descripcin"/>
         <w:rPr>
           <w:sz w:val="24"/>
           <w:szCs w:val="24"/>
         </w:rPr>
       </w:pPr>
       <w:r>
-        <w:t xml:space="preserve">Tabla </w:t>
-      </w:r>
-      <w:r>
-        <w:t>6</w:t>
-      </w:r>
-      <w:r>
-        <w:t xml:space="preserve">. </w:t>
+        <w:t xml:space="preserve">Tabla 6. </w:t>
       </w:r>
       <w:r>
         <w:t>Casos de prueba</w:t>
@@ -6761,16 +6306,8 @@
         <w:t xml:space="preserve"> </w:t>
       </w:r>
       <w:r>
-        <w:t xml:space="preserve">válidos para el método </w:t>
-      </w:r>
-      <w:proofErr w:type="spellStart"/>
-      <w:r>
-        <w:t>escritura</w:t>
-      </w:r>
-      <w:r>
-        <w:t>CoordenadaPorDefecto</w:t>
-      </w:r>
-      <w:proofErr w:type="spellEnd"/>
+        <w:t>válidos para el método escrituraCoordenadaPorDefecto</w:t>
+      </w:r>
     </w:p>
     <w:tbl>
       <w:tblPr>
@@ -6920,6 +6457,13 @@
               </w:rPr>
               <w:t>Unas coordenadas (latitud y longitud separadas por un espacio) con valores correctos</w:t>
             </w:r>
+            <w:r>
+              <w:rPr>
+                <w:sz w:val="24"/>
+                <w:szCs w:val="24"/>
+              </w:rPr>
+              <w:t>.</w:t>
+            </w:r>
           </w:p>
           <w:p>
             <w:pPr>
@@ -6935,21 +6479,19 @@
                 <w:sz w:val="24"/>
               </w:rPr>
             </w:pPr>
-            <w:proofErr w:type="spellStart"/>
             <w:r>
               <w:rPr>
                 <w:rFonts w:asciiTheme="minorHAnsi" w:hAnsiTheme="minorHAnsi"/>
                 <w:sz w:val="24"/>
               </w:rPr>
-              <w:t>Activity</w:t>
-            </w:r>
-            <w:proofErr w:type="spellEnd"/>
+              <w:t>Activity iniciada</w:t>
+            </w:r>
             <w:r>
               <w:rPr>
                 <w:rFonts w:asciiTheme="minorHAnsi" w:hAnsiTheme="minorHAnsi"/>
                 <w:sz w:val="24"/>
               </w:rPr>
-              <w:t xml:space="preserve"> iniciada</w:t>
+              <w:t>.</w:t>
             </w:r>
           </w:p>
           <w:p>
@@ -6987,7 +6529,6 @@
                 <w:szCs w:val="24"/>
               </w:rPr>
             </w:pPr>
-            <w:proofErr w:type="spellStart"/>
             <w:r>
               <w:rPr>
                 <w:sz w:val="24"/>
@@ -6995,7 +6536,6 @@
               </w:rPr>
               <w:t>IOException</w:t>
             </w:r>
-            <w:proofErr w:type="spellEnd"/>
           </w:p>
         </w:tc>
       </w:tr>
@@ -7059,15 +6599,20 @@
               </w:rPr>
               <w:t xml:space="preserve">Unas coordenadas (latitud y longitud separadas por un espacio) con valores </w:t>
             </w:r>
-            <w:proofErr w:type="spellStart"/>
-            <w:r>
-              <w:rPr>
-                <w:sz w:val="24"/>
-                <w:szCs w:val="24"/>
-              </w:rPr>
-              <w:t>incorretos</w:t>
-            </w:r>
-            <w:proofErr w:type="spellEnd"/>
+            <w:r>
+              <w:rPr>
+                <w:sz w:val="24"/>
+                <w:szCs w:val="24"/>
+              </w:rPr>
+              <w:t>incorrectos</w:t>
+            </w:r>
+            <w:r>
+              <w:rPr>
+                <w:sz w:val="24"/>
+                <w:szCs w:val="24"/>
+              </w:rPr>
+              <w:t>.</w:t>
+            </w:r>
           </w:p>
           <w:p>
             <w:pPr>
@@ -7083,21 +6628,19 @@
                 <w:sz w:val="24"/>
               </w:rPr>
             </w:pPr>
-            <w:proofErr w:type="spellStart"/>
             <w:r>
               <w:rPr>
                 <w:rFonts w:asciiTheme="minorHAnsi" w:hAnsiTheme="minorHAnsi"/>
                 <w:sz w:val="24"/>
               </w:rPr>
-              <w:t>Activity</w:t>
-            </w:r>
-            <w:proofErr w:type="spellEnd"/>
+              <w:t>Activity iniciada</w:t>
+            </w:r>
             <w:r>
               <w:rPr>
                 <w:rFonts w:asciiTheme="minorHAnsi" w:hAnsiTheme="minorHAnsi"/>
                 <w:sz w:val="24"/>
               </w:rPr>
-              <w:t xml:space="preserve"> iniciada</w:t>
+              <w:t>.</w:t>
             </w:r>
           </w:p>
           <w:p>
@@ -7117,6 +6660,13 @@
                 <w:szCs w:val="24"/>
               </w:rPr>
               <w:t>Ruta de un fichero correcta</w:t>
+            </w:r>
+            <w:r>
+              <w:rPr>
+                <w:sz w:val="24"/>
+                <w:szCs w:val="24"/>
+              </w:rPr>
+              <w:t>.</w:t>
             </w:r>
           </w:p>
         </w:tc>
@@ -7135,7 +6685,6 @@
                 <w:szCs w:val="24"/>
               </w:rPr>
             </w:pPr>
-            <w:proofErr w:type="spellStart"/>
             <w:r>
               <w:rPr>
                 <w:sz w:val="24"/>
@@ -7143,21 +6692,10 @@
               </w:rPr>
               <w:t>CoordenadasIncorrectas</w:t>
             </w:r>
-            <w:proofErr w:type="spellEnd"/>
           </w:p>
         </w:tc>
       </w:tr>
     </w:tbl>
-    <w:p>
-      <w:pPr>
-        <w:pStyle w:val="NormalWeb"/>
-        <w:spacing w:line="360" w:lineRule="auto"/>
-        <w:jc w:val="both"/>
-        <w:rPr>
-          <w:rFonts w:ascii="Calibri" w:hAnsi="Calibri"/>
-        </w:rPr>
-      </w:pPr>
-    </w:p>
     <w:p>
       <w:pPr>
         <w:spacing w:line="360" w:lineRule="auto"/>
@@ -7400,7 +6938,6 @@
               <w:sz w:val="22"/>
             </w:rPr>
           </w:pPr>
-          <w:proofErr w:type="spellStart"/>
           <w:r>
             <w:rPr>
               <w:rFonts w:ascii="Calibri" w:hAnsi="Calibri"/>
@@ -7408,7 +6945,6 @@
             </w:rPr>
             <w:t>Corocotta</w:t>
           </w:r>
-          <w:proofErr w:type="spellEnd"/>
         </w:p>
       </w:tc>
       <w:tc>
@@ -7482,7 +7018,7 @@
 
 <file path=word/numbering.xml><?xml version="1.0" encoding="utf-8"?>
 <w:numbering xmlns:wpc="http://schemas.microsoft.com/office/word/2010/wordprocessingCanvas" xmlns:mc="http://schemas.openxmlformats.org/markup-compatibility/2006" xmlns:o="urn:schemas-microsoft-com:office:office" xmlns:r="http://schemas.openxmlformats.org/officeDocument/2006/relationships" xmlns:m="http://schemas.openxmlformats.org/officeDocument/2006/math" xmlns:v="urn:schemas-microsoft-com:vml" xmlns:wp14="http://schemas.microsoft.com/office/word/2010/wordprocessingDrawing" xmlns:wp="http://schemas.openxmlformats.org/drawingml/2006/wordprocessingDrawing" xmlns:w10="urn:schemas-microsoft-com:office:word" xmlns:w="http://schemas.openxmlformats.org/wordprocessingml/2006/main" xmlns:w14="http://schemas.microsoft.com/office/word/2010/wordml" xmlns:w15="http://schemas.microsoft.com/office/word/2012/wordml" xmlns:wpg="http://schemas.microsoft.com/office/word/2010/wordprocessingGroup" xmlns:wpi="http://schemas.microsoft.com/office/word/2010/wordprocessingInk" xmlns:wne="http://schemas.microsoft.com/office/word/2006/wordml" xmlns:wps="http://schemas.microsoft.com/office/word/2010/wordprocessingShape" mc:Ignorable="w14 w15 wp14">
-  <w:abstractNum w:abstractNumId="0">
+  <w:abstractNum w:abstractNumId="0" w15:restartNumberingAfterBreak="0">
     <w:nsid w:val="0E9A4C4B"/>
     <w:multiLevelType w:val="hybridMultilevel"/>
     <w:tmpl w:val="E37A3D5A"/>
@@ -7571,7 +7107,7 @@
       </w:pPr>
     </w:lvl>
   </w:abstractNum>
-  <w:abstractNum w:abstractNumId="1">
+  <w:abstractNum w:abstractNumId="1" w15:restartNumberingAfterBreak="0">
     <w:nsid w:val="121F6178"/>
     <w:multiLevelType w:val="hybridMultilevel"/>
     <w:tmpl w:val="E9C0E73C"/>
@@ -7684,7 +7220,7 @@
       </w:rPr>
     </w:lvl>
   </w:abstractNum>
-  <w:abstractNum w:abstractNumId="2">
+  <w:abstractNum w:abstractNumId="2" w15:restartNumberingAfterBreak="0">
     <w:nsid w:val="172807CF"/>
     <w:multiLevelType w:val="hybridMultilevel"/>
     <w:tmpl w:val="76A61DE2"/>
@@ -7797,7 +7333,7 @@
       </w:rPr>
     </w:lvl>
   </w:abstractNum>
-  <w:abstractNum w:abstractNumId="3">
+  <w:abstractNum w:abstractNumId="3" w15:restartNumberingAfterBreak="0">
     <w:nsid w:val="19785898"/>
     <w:multiLevelType w:val="hybridMultilevel"/>
     <w:tmpl w:val="0A828688"/>
@@ -7910,7 +7446,7 @@
       </w:rPr>
     </w:lvl>
   </w:abstractNum>
-  <w:abstractNum w:abstractNumId="4">
+  <w:abstractNum w:abstractNumId="4" w15:restartNumberingAfterBreak="0">
     <w:nsid w:val="3564044E"/>
     <w:multiLevelType w:val="hybridMultilevel"/>
     <w:tmpl w:val="ED601460"/>
@@ -7999,7 +7535,7 @@
       </w:pPr>
     </w:lvl>
   </w:abstractNum>
-  <w:abstractNum w:abstractNumId="5">
+  <w:abstractNum w:abstractNumId="5" w15:restartNumberingAfterBreak="0">
     <w:nsid w:val="4E527773"/>
     <w:multiLevelType w:val="hybridMultilevel"/>
     <w:tmpl w:val="52669EF6"/>
@@ -8088,7 +7624,7 @@
       </w:pPr>
     </w:lvl>
   </w:abstractNum>
-  <w:abstractNum w:abstractNumId="6">
+  <w:abstractNum w:abstractNumId="6" w15:restartNumberingAfterBreak="0">
     <w:nsid w:val="5A466FD0"/>
     <w:multiLevelType w:val="hybridMultilevel"/>
     <w:tmpl w:val="9DAC73E6"/>
@@ -8201,7 +7737,7 @@
       </w:rPr>
     </w:lvl>
   </w:abstractNum>
-  <w:abstractNum w:abstractNumId="7">
+  <w:abstractNum w:abstractNumId="7" w15:restartNumberingAfterBreak="0">
     <w:nsid w:val="65C75590"/>
     <w:multiLevelType w:val="hybridMultilevel"/>
     <w:tmpl w:val="ABF20570"/>
@@ -8314,7 +7850,7 @@
       </w:rPr>
     </w:lvl>
   </w:abstractNum>
-  <w:abstractNum w:abstractNumId="8">
+  <w:abstractNum w:abstractNumId="8" w15:restartNumberingAfterBreak="0">
     <w:nsid w:val="6AE775CD"/>
     <w:multiLevelType w:val="hybridMultilevel"/>
     <w:tmpl w:val="303E3FF4"/>
@@ -8403,7 +7939,7 @@
       </w:pPr>
     </w:lvl>
   </w:abstractNum>
-  <w:abstractNum w:abstractNumId="9">
+  <w:abstractNum w:abstractNumId="9" w15:restartNumberingAfterBreak="0">
     <w:nsid w:val="76C52BE9"/>
     <w:multiLevelType w:val="hybridMultilevel"/>
     <w:tmpl w:val="E37A3D5A"/>
@@ -8492,7 +8028,7 @@
       </w:pPr>
     </w:lvl>
   </w:abstractNum>
-  <w:abstractNum w:abstractNumId="10">
+  <w:abstractNum w:abstractNumId="10" w15:restartNumberingAfterBreak="0">
     <w:nsid w:val="7875603D"/>
     <w:multiLevelType w:val="hybridMultilevel"/>
     <w:tmpl w:val="D4149C08"/>
@@ -9006,7 +8542,7 @@
   <w:style w:type="paragraph" w:default="1" w:styleId="Normal">
     <w:name w:val="Normal"/>
     <w:qFormat/>
-    <w:rsid w:val="006C2504"/>
+    <w:rsid w:val="00FF1C91"/>
     <w:rPr>
       <w:lang w:val="es-ES"/>
     </w:rPr>
@@ -9206,7 +8742,6 @@
       <w:lang w:val="es-ES"/>
     </w:rPr>
     <w:tblPr>
-      <w:tblInd w:w="0" w:type="dxa"/>
       <w:tblBorders>
         <w:top w:val="single" w:sz="4" w:space="0" w:color="auto"/>
         <w:left w:val="single" w:sz="4" w:space="0" w:color="auto"/>
@@ -9215,12 +8750,6 @@
         <w:insideH w:val="single" w:sz="4" w:space="0" w:color="auto"/>
         <w:insideV w:val="single" w:sz="4" w:space="0" w:color="auto"/>
       </w:tblBorders>
-      <w:tblCellMar>
-        <w:top w:w="0" w:type="dxa"/>
-        <w:left w:w="108" w:type="dxa"/>
-        <w:bottom w:w="0" w:type="dxa"/>
-        <w:right w:w="108" w:type="dxa"/>
-      </w:tblCellMar>
     </w:tblPr>
   </w:style>
   <w:style w:type="paragraph" w:styleId="Textodeglobo">
@@ -9520,7 +9049,7 @@
 </file>
 
 <file path=customXml/itemProps1.xml><?xml version="1.0" encoding="utf-8"?>
-<ds:datastoreItem xmlns:ds="http://schemas.openxmlformats.org/officeDocument/2006/customXml" ds:itemID="{62A20DC1-546F-46D7-94D2-93F9548CF724}">
+<ds:datastoreItem xmlns:ds="http://schemas.openxmlformats.org/officeDocument/2006/customXml" ds:itemID="{22C6C6EE-6D4D-4D6B-9EBF-FACDE6A12F01}">
   <ds:schemaRefs>
     <ds:schemaRef ds:uri="http://schemas.openxmlformats.org/officeDocument/2006/bibliography"/>
   </ds:schemaRefs>

</xml_diff>

<commit_message>
Implementación de la lógica terminada
</commit_message>
<xml_diff>
--- a/Docs/Test Plans/US398775-AñadirUbicacionComoPuntoPartida/US398775-AñadirUbicacionComoPuntoPartida-TestPlan.docx
+++ b/Docs/Test Plans/US398775-AñadirUbicacionComoPuntoPartida/US398775-AñadirUbicacionComoPuntoPartida-TestPlan.docx
@@ -3489,7 +3489,21 @@
           <w:rFonts w:asciiTheme="minorHAnsi" w:hAnsiTheme="minorHAnsi" w:cstheme="minorHAnsi"/>
           <w:sz w:val="24"/>
         </w:rPr>
-        <w:t>Se comprobará que al pulsar el botón de configuración se abre una vent</w:t>
+        <w:t xml:space="preserve">Se comprobará que al pulsar el botón de </w:t>
+      </w:r>
+      <w:r>
+        <w:rPr>
+          <w:rFonts w:asciiTheme="minorHAnsi" w:hAnsiTheme="minorHAnsi" w:cstheme="minorHAnsi"/>
+          <w:sz w:val="24"/>
+        </w:rPr>
+        <w:t>ubicación</w:t>
+      </w:r>
+      <w:r>
+        <w:rPr>
+          <w:rFonts w:asciiTheme="minorHAnsi" w:hAnsiTheme="minorHAnsi" w:cstheme="minorHAnsi"/>
+          <w:sz w:val="24"/>
+        </w:rPr>
+        <w:t xml:space="preserve"> se abre una vent</w:t>
       </w:r>
       <w:r>
         <w:rPr>
@@ -4395,7 +4409,23 @@
                 <w:sz w:val="24"/>
                 <w:szCs w:val="24"/>
               </w:rPr>
-              <w:t>Un primer botón de configuración y un segundo botón de ubicación.</w:t>
+              <w:t xml:space="preserve">Un primer botón de </w:t>
+            </w:r>
+            <w:bookmarkStart w:id="0" w:name="_GoBack"/>
+            <w:r>
+              <w:rPr>
+                <w:sz w:val="24"/>
+                <w:szCs w:val="24"/>
+              </w:rPr>
+              <w:t>confi</w:t>
+            </w:r>
+            <w:bookmarkEnd w:id="0"/>
+            <w:r>
+              <w:rPr>
+                <w:sz w:val="24"/>
+                <w:szCs w:val="24"/>
+              </w:rPr>
+              <w:t>guración y un segundo botón de ubicación.</w:t>
             </w:r>
           </w:p>
         </w:tc>
@@ -6007,16 +6037,7 @@
           <w:rFonts w:ascii="Calibri" w:hAnsi="Calibri"/>
           <w:sz w:val="24"/>
         </w:rPr>
-        <w:t>escrituraCoordenadaPorDefecto</w:t>
-      </w:r>
-      <w:bookmarkStart w:id="0" w:name="_GoBack"/>
-      <w:bookmarkEnd w:id="0"/>
-      <w:r>
-        <w:rPr>
-          <w:rFonts w:ascii="Calibri" w:hAnsi="Calibri"/>
-          <w:sz w:val="24"/>
-        </w:rPr>
-        <w:t xml:space="preserve"> ()</w:t>
+        <w:t>escrituraCoordenadaPorDefecto ()</w:t>
       </w:r>
     </w:p>
     <w:p>
@@ -9049,7 +9070,7 @@
 </file>
 
 <file path=customXml/itemProps1.xml><?xml version="1.0" encoding="utf-8"?>
-<ds:datastoreItem xmlns:ds="http://schemas.openxmlformats.org/officeDocument/2006/customXml" ds:itemID="{22C6C6EE-6D4D-4D6B-9EBF-FACDE6A12F01}">
+<ds:datastoreItem xmlns:ds="http://schemas.openxmlformats.org/officeDocument/2006/customXml" ds:itemID="{D35D9663-9226-4510-B457-13FB36902E0D}">
   <ds:schemaRefs>
     <ds:schemaRef ds:uri="http://schemas.openxmlformats.org/officeDocument/2006/bibliography"/>
   </ds:schemaRefs>

</xml_diff>

<commit_message>
Cambio de orden de las pruebas de interfaz 4a y 4b
</commit_message>
<xml_diff>
--- a/Docs/Test Plans/US398775-AñadirUbicacionComoPuntoPartida/US398775-AñadirUbicacionComoPuntoPartida-TestPlan.docx
+++ b/Docs/Test Plans/US398775-AñadirUbicacionComoPuntoPartida/US398775-AñadirUbicacionComoPuntoPartida-TestPlan.docx
@@ -4163,7 +4163,13 @@
         <w:rPr>
           <w:sz w:val="24"/>
         </w:rPr>
-        <w:t xml:space="preserve"> Se pulsa sobre la opción “Cancelar” de la ventana flotante sin haber indicado insertado ningún valor en los dos campos.</w:t>
+        <w:t xml:space="preserve"> </w:t>
+      </w:r>
+      <w:r>
+        <w:rPr>
+          <w:sz w:val="24"/>
+        </w:rPr>
+        <w:t>Se pulsa sobre la opción “Cancelar” de la ventana flotante habiendo insertado algún valor en cualquiera de los dos campos.</w:t>
       </w:r>
     </w:p>
     <w:p>
@@ -4197,8 +4203,25 @@
         <w:rPr>
           <w:sz w:val="24"/>
         </w:rPr>
-        <w:t xml:space="preserve"> Se pulsa sobre la opción “Cancelar” de la ventana flotante habiendo insertado algún valor en cualquiera de los dos campos.</w:t>
-      </w:r>
+        <w:t xml:space="preserve"> </w:t>
+      </w:r>
+      <w:r>
+        <w:rPr>
+          <w:sz w:val="24"/>
+        </w:rPr>
+        <w:t>Se pulsa sobre la opción “Cancelar” de la ventana flotante sin haber indicado insertado ningún valor en los dos campos.</w:t>
+      </w:r>
+    </w:p>
+    <w:p>
+      <w:pPr>
+        <w:pStyle w:val="Prrafodelista"/>
+        <w:spacing w:line="360" w:lineRule="auto"/>
+        <w:ind w:left="1425"/>
+        <w:jc w:val="both"/>
+        <w:rPr>
+          <w:sz w:val="24"/>
+        </w:rPr>
+      </w:pPr>
     </w:p>
     <w:p>
       <w:pPr>
@@ -4409,23 +4432,7 @@
                 <w:sz w:val="24"/>
                 <w:szCs w:val="24"/>
               </w:rPr>
-              <w:t xml:space="preserve">Un primer botón de </w:t>
-            </w:r>
-            <w:bookmarkStart w:id="0" w:name="_GoBack"/>
-            <w:r>
-              <w:rPr>
-                <w:sz w:val="24"/>
-                <w:szCs w:val="24"/>
-              </w:rPr>
-              <w:t>confi</w:t>
-            </w:r>
-            <w:bookmarkEnd w:id="0"/>
-            <w:r>
-              <w:rPr>
-                <w:sz w:val="24"/>
-                <w:szCs w:val="24"/>
-              </w:rPr>
-              <w:t>guración y un segundo botón de ubicación.</w:t>
+              <w:t>Un primer botón de configuración y un segundo botón de ubicación.</w:t>
             </w:r>
           </w:p>
         </w:tc>
@@ -4692,6 +4699,7 @@
                 <w:sz w:val="24"/>
                 <w:szCs w:val="24"/>
               </w:rPr>
+              <w:lastRenderedPageBreak/>
               <w:t>UIT.2B</w:t>
             </w:r>
           </w:p>
@@ -4747,15 +4755,7 @@
                 <w:sz w:val="24"/>
                 <w:szCs w:val="24"/>
               </w:rPr>
-              <w:t xml:space="preserve">La lista de las gasolineras se refresca de tal forma que la primera gasolinera sea la más </w:t>
-            </w:r>
-            <w:r>
-              <w:rPr>
-                <w:sz w:val="24"/>
-                <w:szCs w:val="24"/>
-              </w:rPr>
-              <w:lastRenderedPageBreak/>
-              <w:t>cercana y la última la más alejada.</w:t>
+              <w:t>La lista de las gasolineras se refresca de tal forma que la primera gasolinera sea la más cercana y la última la más alejada.</w:t>
             </w:r>
           </w:p>
         </w:tc>
@@ -4784,7 +4784,6 @@
                 <w:sz w:val="24"/>
                 <w:szCs w:val="24"/>
               </w:rPr>
-              <w:lastRenderedPageBreak/>
               <w:t>UIT.2C</w:t>
             </w:r>
           </w:p>
@@ -4968,7 +4967,7 @@
                 <w:sz w:val="24"/>
                 <w:szCs w:val="24"/>
               </w:rPr>
-              <w:t>Clic sobre el botón ubicación y clic sobre “Cancelar”.</w:t>
+              <w:t>Clic sobre el botón ubicación, se introducen ambos valores y clic sobre “Cancelar”.</w:t>
             </w:r>
           </w:p>
         </w:tc>
@@ -4999,6 +4998,7 @@
       </w:tr>
       <w:tr>
         <w:trPr>
+          <w:trHeight w:val="943"/>
           <w:jc w:val="center"/>
         </w:trPr>
         <w:tc>
@@ -5044,7 +5044,7 @@
                 <w:sz w:val="24"/>
                 <w:szCs w:val="24"/>
               </w:rPr>
-              <w:t>Clic sobre el botón ubicación, se introducen ambos valores y clic sobre “Cancelar”.</w:t>
+              <w:t>Clic sobre el botón ubicación y clic sobre “Cancelar”.</w:t>
             </w:r>
           </w:p>
         </w:tc>
@@ -5082,6 +5082,7 @@
           <w:b/>
           <w:bCs/>
           <w:color w:val="auto"/>
+          <w:sz w:val="4"/>
         </w:rPr>
       </w:pPr>
     </w:p>
@@ -6706,13 +6707,17 @@
                 <w:szCs w:val="24"/>
               </w:rPr>
             </w:pPr>
-            <w:r>
-              <w:rPr>
-                <w:sz w:val="24"/>
-                <w:szCs w:val="24"/>
-              </w:rPr>
-              <w:t>CoordenadasIncorrectas</w:t>
-            </w:r>
+            <w:proofErr w:type="spellStart"/>
+            <w:r>
+              <w:rPr>
+                <w:sz w:val="24"/>
+                <w:szCs w:val="24"/>
+              </w:rPr>
+              <w:t>CoordenadaNoExistente</w:t>
+            </w:r>
+            <w:bookmarkStart w:id="0" w:name="_GoBack"/>
+            <w:bookmarkEnd w:id="0"/>
+            <w:proofErr w:type="spellEnd"/>
           </w:p>
         </w:tc>
       </w:tr>
@@ -9070,7 +9075,7 @@
 </file>
 
 <file path=customXml/itemProps1.xml><?xml version="1.0" encoding="utf-8"?>
-<ds:datastoreItem xmlns:ds="http://schemas.openxmlformats.org/officeDocument/2006/customXml" ds:itemID="{D35D9663-9226-4510-B457-13FB36902E0D}">
+<ds:datastoreItem xmlns:ds="http://schemas.openxmlformats.org/officeDocument/2006/customXml" ds:itemID="{F637D6EE-854D-485D-86AC-182EE100AAF6}">
   <ds:schemaRefs>
     <ds:schemaRef ds:uri="http://schemas.openxmlformats.org/officeDocument/2006/bibliography"/>
   </ds:schemaRefs>

</xml_diff>